<commit_message>
ajout demarrage et deploiement (avec renvoi sur hebergeur de OCPizza)
</commit_message>
<xml_diff>
--- a/DCT-Projet08.docx
+++ b/DCT-Projet08.docx
@@ -4437,12 +4437,14 @@
           <w:numId w:val="8"/>
         </w:numPr>
       </w:pPr>
+      <w:proofErr w:type="spellStart"/>
       <w:r>
         <w:t>A</w:t>
       </w:r>
       <w:r>
         <w:t>ngular</w:t>
       </w:r>
+      <w:proofErr w:type="spellEnd"/>
       <w:r>
         <w:t xml:space="preserve"> </w:t>
       </w:r>
@@ -4452,8 +4454,21 @@
       <w:r>
         <w:t xml:space="preserve">, </w:t>
       </w:r>
-      <w:r>
-        <w:t>Angular/Material : 8.2.3</w:t>
+      <w:proofErr w:type="spellStart"/>
+      <w:r>
+        <w:t>Angular</w:t>
+      </w:r>
+      <w:proofErr w:type="spellEnd"/>
+      <w:r>
+        <w:t>/</w:t>
+      </w:r>
+      <w:proofErr w:type="spellStart"/>
+      <w:r>
+        <w:t>Material</w:t>
+      </w:r>
+      <w:proofErr w:type="spellEnd"/>
+      <w:r>
+        <w:t> : 8.2.3</w:t>
       </w:r>
       <w:r>
         <w:t xml:space="preserve">, </w:t>
@@ -4462,16 +4477,30 @@
         <w:t xml:space="preserve">Node.js : </w:t>
       </w:r>
       <w:r>
-        <w:t>12.13.0</w:t>
+        <w:t>12.1</w:t>
+      </w:r>
+      <w:r>
+        <w:t>4</w:t>
+      </w:r>
+      <w:r>
+        <w:t>.0</w:t>
+      </w:r>
+      <w:r>
+        <w:t xml:space="preserve"> LTS</w:t>
       </w:r>
       <w:r>
         <w:t xml:space="preserve">, </w:t>
       </w:r>
+      <w:proofErr w:type="spellStart"/>
       <w:r>
         <w:t>Type</w:t>
       </w:r>
       <w:r>
-        <w:t>script : 3.5.3</w:t>
+        <w:t>script</w:t>
+      </w:r>
+      <w:proofErr w:type="spellEnd"/>
+      <w:r>
+        <w:t> : 3.5.3</w:t>
       </w:r>
     </w:p>
     <w:p>
@@ -4494,10 +4523,10 @@
           <w:noProof/>
         </w:rPr>
         <w:drawing>
-          <wp:inline distT="0" distB="0" distL="0" distR="0" wp14:anchorId="7BB5D613" wp14:editId="7C182932">
-            <wp:extent cx="3419605" cy="4012483"/>
-            <wp:effectExtent l="0" t="0" r="0" b="7620"/>
-            <wp:docPr id="18" name="Image 18" descr="Une image contenant capture d’écran&#10;&#10;Description générée automatiquement"/>
+          <wp:inline distT="0" distB="0" distL="0" distR="0" wp14:anchorId="794470F0" wp14:editId="25BBEBFA">
+            <wp:extent cx="3078016" cy="3611671"/>
+            <wp:effectExtent l="0" t="0" r="8255" b="8255"/>
+            <wp:docPr id="1" name="Image 1" descr="Une image contenant capture d’écran&#10;&#10;Description générée automatiquement"/>
             <wp:cNvGraphicFramePr>
               <a:graphicFrameLocks xmlns:a="http://schemas.openxmlformats.org/drawingml/2006/main" noChangeAspect="1"/>
             </wp:cNvGraphicFramePr>
@@ -4505,11 +4534,11 @@
               <a:graphicData uri="http://schemas.openxmlformats.org/drawingml/2006/picture">
                 <pic:pic xmlns:pic="http://schemas.openxmlformats.org/drawingml/2006/picture">
                   <pic:nvPicPr>
-                    <pic:cNvPr id="18" name="Component e-Commerce.png"/>
+                    <pic:cNvPr id="1" name="Component e-Commerce.png"/>
                     <pic:cNvPicPr/>
                   </pic:nvPicPr>
                   <pic:blipFill>
-                    <a:blip r:embed="rId8">
+                    <a:blip r:embed="rId8" cstate="print">
                       <a:extLst>
                         <a:ext uri="{28A0092B-C50C-407E-A947-70E740481C1C}">
                           <a14:useLocalDpi xmlns:a14="http://schemas.microsoft.com/office/drawing/2010/main" val="0"/>
@@ -4523,7 +4552,7 @@
                   <pic:spPr>
                     <a:xfrm>
                       <a:off x="0" y="0"/>
-                      <a:ext cx="3431792" cy="4026783"/>
+                      <a:ext cx="3094280" cy="3630755"/>
                     </a:xfrm>
                     <a:prstGeom prst="rect">
                       <a:avLst/>
@@ -4570,13 +4599,21 @@
         <w:t xml:space="preserve">représente </w:t>
       </w:r>
       <w:r>
-        <w:t>un module au sens Angular</w:t>
-      </w:r>
+        <w:t xml:space="preserve">un module au sens </w:t>
+      </w:r>
+      <w:proofErr w:type="spellStart"/>
+      <w:r>
+        <w:t>Angular</w:t>
+      </w:r>
+      <w:proofErr w:type="spellEnd"/>
       <w:r>
         <w:t xml:space="preserve"> qui est </w:t>
       </w:r>
       <w:r>
-        <w:t>servi par le composant UML node.js sur le port 4201</w:t>
+        <w:t xml:space="preserve">servi par le composant UML node.js sur le port </w:t>
+      </w:r>
+      <w:r>
+        <w:t>80</w:t>
       </w:r>
       <w:r>
         <w:t>.</w:t>
@@ -4587,7 +4624,15 @@
         <w:pStyle w:val="Corpsdetexte"/>
       </w:pPr>
       <w:r>
-        <w:t xml:space="preserve">Note : le fonctionnement d’une application Angular </w:t>
+        <w:t xml:space="preserve">Note : le fonctionnement d’une application </w:t>
+      </w:r>
+      <w:proofErr w:type="spellStart"/>
+      <w:r>
+        <w:t>Angular</w:t>
+      </w:r>
+      <w:proofErr w:type="spellEnd"/>
+      <w:r>
+        <w:t xml:space="preserve"> </w:t>
       </w:r>
       <w:r>
         <w:t>et du serveur</w:t>
@@ -4608,6 +4653,7 @@
       <w:r>
         <w:t xml:space="preserve">Composant </w:t>
       </w:r>
+      <w:proofErr w:type="spellStart"/>
       <w:r>
         <w:t>c</w:t>
       </w:r>
@@ -4615,6 +4661,7 @@
         <w:t>trlAccès</w:t>
       </w:r>
       <w:bookmarkEnd w:id="9"/>
+      <w:proofErr w:type="spellEnd"/>
     </w:p>
     <w:p>
       <w:pPr>
@@ -4626,9 +4673,11 @@
       <w:r>
         <w:t xml:space="preserve"> </w:t>
       </w:r>
+      <w:proofErr w:type="spellStart"/>
       <w:r>
         <w:t>ctrlAccès</w:t>
       </w:r>
+      <w:proofErr w:type="spellEnd"/>
       <w:r>
         <w:t xml:space="preserve"> </w:t>
       </w:r>
@@ -4645,7 +4694,15 @@
         <w:t xml:space="preserve"> </w:t>
       </w:r>
       <w:r>
-        <w:t>au sens Angular.</w:t>
+        <w:t xml:space="preserve">au sens </w:t>
+      </w:r>
+      <w:proofErr w:type="spellStart"/>
+      <w:r>
+        <w:t>Angular</w:t>
+      </w:r>
+      <w:proofErr w:type="spellEnd"/>
+      <w:r>
+        <w:t>.</w:t>
       </w:r>
       <w:r>
         <w:t xml:space="preserve"> </w:t>
@@ -4759,6 +4816,7 @@
       <w:r>
         <w:t xml:space="preserve">Composant </w:t>
       </w:r>
+      <w:proofErr w:type="spellStart"/>
       <w:r>
         <w:t>p</w:t>
       </w:r>
@@ -4766,20 +4824,34 @@
         <w:t>anierAchat</w:t>
       </w:r>
       <w:bookmarkEnd w:id="10"/>
+      <w:proofErr w:type="spellEnd"/>
     </w:p>
     <w:p>
       <w:pPr>
         <w:pStyle w:val="Corpsdetexte"/>
       </w:pPr>
       <w:r>
-        <w:t xml:space="preserve">Le composant panierAchat </w:t>
+        <w:t xml:space="preserve">Le composant </w:t>
+      </w:r>
+      <w:proofErr w:type="spellStart"/>
+      <w:r>
+        <w:t>panierAchat</w:t>
+      </w:r>
+      <w:proofErr w:type="spellEnd"/>
+      <w:r>
+        <w:t xml:space="preserve"> </w:t>
       </w:r>
       <w:r>
         <w:t xml:space="preserve">représente </w:t>
       </w:r>
       <w:r>
-        <w:t>un service et un composant, au sens Angular</w:t>
-      </w:r>
+        <w:t xml:space="preserve">un service et un composant, au sens </w:t>
+      </w:r>
+      <w:proofErr w:type="spellStart"/>
+      <w:r>
+        <w:t>Angular</w:t>
+      </w:r>
+      <w:proofErr w:type="spellEnd"/>
       <w:r>
         <w:t>.</w:t>
       </w:r>
@@ -4871,8 +4943,13 @@
         </w:numPr>
       </w:pPr>
       <w:r>
-        <w:t>api-gestionStock</w:t>
-      </w:r>
+        <w:t>api-</w:t>
+      </w:r>
+      <w:proofErr w:type="spellStart"/>
+      <w:r>
+        <w:t>gestionStock</w:t>
+      </w:r>
+      <w:proofErr w:type="spellEnd"/>
       <w:r>
         <w:t xml:space="preserve"> pour </w:t>
       </w:r>
@@ -4952,8 +5029,13 @@
         </w:numPr>
       </w:pPr>
       <w:r>
-        <w:t>api-listePizzerias</w:t>
-      </w:r>
+        <w:t>api-</w:t>
+      </w:r>
+      <w:proofErr w:type="spellStart"/>
+      <w:r>
+        <w:t>listePizzerias</w:t>
+      </w:r>
+      <w:proofErr w:type="spellEnd"/>
       <w:r>
         <w:t xml:space="preserve"> pour obtenir la liste des pizzerias du groupe </w:t>
       </w:r>
@@ -4975,9 +5057,11 @@
       <w:r>
         <w:t>api-</w:t>
       </w:r>
+      <w:proofErr w:type="spellStart"/>
       <w:r>
         <w:t>fluxProduction</w:t>
       </w:r>
+      <w:proofErr w:type="spellEnd"/>
       <w:r>
         <w:t xml:space="preserve"> pour enregistrer </w:t>
       </w:r>
@@ -5257,7 +5341,25 @@
           <w:sz w:val="20"/>
           <w:szCs w:val="20"/>
         </w:rPr>
-        <w:t>« annulCmde »</w:t>
+        <w:t>« </w:t>
+      </w:r>
+      <w:proofErr w:type="spellStart"/>
+      <w:r>
+        <w:rPr>
+          <w:rFonts w:ascii="Montserrat" w:eastAsia="Montserrat" w:hAnsi="Montserrat" w:cs="Montserrat"/>
+          <w:sz w:val="20"/>
+          <w:szCs w:val="20"/>
+        </w:rPr>
+        <w:t>annulCmde</w:t>
+      </w:r>
+      <w:proofErr w:type="spellEnd"/>
+      <w:r>
+        <w:rPr>
+          <w:rFonts w:ascii="Montserrat" w:eastAsia="Montserrat" w:hAnsi="Montserrat" w:cs="Montserrat"/>
+          <w:sz w:val="20"/>
+          <w:szCs w:val="20"/>
+        </w:rPr>
+        <w:t> »</w:t>
       </w:r>
       <w:r>
         <w:rPr>
@@ -5440,6 +5542,7 @@
       <w:r>
         <w:t xml:space="preserve">Composant </w:t>
       </w:r>
+      <w:proofErr w:type="spellStart"/>
       <w:r>
         <w:t>g</w:t>
       </w:r>
@@ -5447,17 +5550,31 @@
         <w:t>estionCompte</w:t>
       </w:r>
       <w:bookmarkEnd w:id="11"/>
+      <w:proofErr w:type="spellEnd"/>
     </w:p>
     <w:p>
       <w:pPr>
         <w:pStyle w:val="Corpsdetexte"/>
       </w:pPr>
       <w:r>
-        <w:t xml:space="preserve">Le composant gestionCompte </w:t>
-      </w:r>
-      <w:r>
-        <w:t>représente un service et un composant, au sens Angular</w:t>
-      </w:r>
+        <w:t xml:space="preserve">Le composant </w:t>
+      </w:r>
+      <w:proofErr w:type="spellStart"/>
+      <w:r>
+        <w:t>gestionCompte</w:t>
+      </w:r>
+      <w:proofErr w:type="spellEnd"/>
+      <w:r>
+        <w:t xml:space="preserve"> </w:t>
+      </w:r>
+      <w:r>
+        <w:t xml:space="preserve">représente un service et un composant, au sens </w:t>
+      </w:r>
+      <w:proofErr w:type="spellStart"/>
+      <w:r>
+        <w:t>Angular</w:t>
+      </w:r>
+      <w:proofErr w:type="spellEnd"/>
       <w:r>
         <w:t>.</w:t>
       </w:r>
@@ -5514,16 +5631,26 @@
           <w:sz w:val="20"/>
           <w:szCs w:val="20"/>
         </w:rPr>
-        <w:t>-compte</w:t>
-      </w:r>
+        <w:t>-</w:t>
+      </w:r>
+      <w:proofErr w:type="spellStart"/>
       <w:r>
         <w:rPr>
           <w:rFonts w:ascii="Montserrat" w:eastAsia="Montserrat" w:hAnsi="Montserrat" w:cs="Montserrat"/>
           <w:sz w:val="20"/>
           <w:szCs w:val="20"/>
         </w:rPr>
+        <w:t>compte</w:t>
+      </w:r>
+      <w:r>
+        <w:rPr>
+          <w:rFonts w:ascii="Montserrat" w:eastAsia="Montserrat" w:hAnsi="Montserrat" w:cs="Montserrat"/>
+          <w:sz w:val="20"/>
+          <w:szCs w:val="20"/>
+        </w:rPr>
         <w:t>Clt</w:t>
       </w:r>
+      <w:proofErr w:type="spellEnd"/>
       <w:r>
         <w:rPr>
           <w:rFonts w:ascii="Montserrat" w:eastAsia="Montserrat" w:hAnsi="Montserrat" w:cs="Montserrat"/>
@@ -5554,14 +5681,23 @@
           <w:sz w:val="20"/>
           <w:szCs w:val="20"/>
         </w:rPr>
-        <w:t xml:space="preserve"> un compte (api_</w:t>
-      </w:r>
+        <w:t xml:space="preserve"> un compte (</w:t>
+      </w:r>
+      <w:proofErr w:type="spellStart"/>
       <w:r>
         <w:rPr>
           <w:rFonts w:ascii="Montserrat" w:eastAsia="Montserrat" w:hAnsi="Montserrat" w:cs="Montserrat"/>
           <w:sz w:val="20"/>
           <w:szCs w:val="20"/>
         </w:rPr>
+        <w:t>api_</w:t>
+      </w:r>
+      <w:r>
+        <w:rPr>
+          <w:rFonts w:ascii="Montserrat" w:eastAsia="Montserrat" w:hAnsi="Montserrat" w:cs="Montserrat"/>
+          <w:sz w:val="20"/>
+          <w:szCs w:val="20"/>
+        </w:rPr>
         <w:t>c</w:t>
       </w:r>
       <w:r>
@@ -5570,14 +5706,23 @@
           <w:sz w:val="20"/>
           <w:szCs w:val="20"/>
         </w:rPr>
-        <w:t>ompteCltPost)</w:t>
-      </w:r>
+        <w:t>ompteCltPost</w:t>
+      </w:r>
+      <w:proofErr w:type="spellEnd"/>
       <w:r>
         <w:rPr>
           <w:rFonts w:ascii="Montserrat" w:eastAsia="Montserrat" w:hAnsi="Montserrat" w:cs="Montserrat"/>
           <w:sz w:val="20"/>
           <w:szCs w:val="20"/>
         </w:rPr>
+        <w:t>)</w:t>
+      </w:r>
+      <w:r>
+        <w:rPr>
+          <w:rFonts w:ascii="Montserrat" w:eastAsia="Montserrat" w:hAnsi="Montserrat" w:cs="Montserrat"/>
+          <w:sz w:val="20"/>
+          <w:szCs w:val="20"/>
+        </w:rPr>
         <w:t xml:space="preserve"> ou</w:t>
       </w:r>
       <w:r>
@@ -5586,14 +5731,23 @@
           <w:sz w:val="20"/>
           <w:szCs w:val="20"/>
         </w:rPr>
-        <w:t xml:space="preserve"> retrouver un compte (api_</w:t>
-      </w:r>
+        <w:t xml:space="preserve"> retrouver un compte (</w:t>
+      </w:r>
+      <w:proofErr w:type="spellStart"/>
       <w:r>
         <w:rPr>
           <w:rFonts w:ascii="Montserrat" w:eastAsia="Montserrat" w:hAnsi="Montserrat" w:cs="Montserrat"/>
           <w:sz w:val="20"/>
           <w:szCs w:val="20"/>
         </w:rPr>
+        <w:t>api_</w:t>
+      </w:r>
+      <w:r>
+        <w:rPr>
+          <w:rFonts w:ascii="Montserrat" w:eastAsia="Montserrat" w:hAnsi="Montserrat" w:cs="Montserrat"/>
+          <w:sz w:val="20"/>
+          <w:szCs w:val="20"/>
+        </w:rPr>
         <w:t>c</w:t>
       </w:r>
       <w:r>
@@ -5602,7 +5756,16 @@
           <w:sz w:val="20"/>
           <w:szCs w:val="20"/>
         </w:rPr>
-        <w:t>ompteCltGet)</w:t>
+        <w:t>ompteCltGet</w:t>
+      </w:r>
+      <w:proofErr w:type="spellEnd"/>
+      <w:r>
+        <w:rPr>
+          <w:rFonts w:ascii="Montserrat" w:eastAsia="Montserrat" w:hAnsi="Montserrat" w:cs="Montserrat"/>
+          <w:sz w:val="20"/>
+          <w:szCs w:val="20"/>
+        </w:rPr>
+        <w:t>)</w:t>
       </w:r>
       <w:r>
         <w:rPr>
@@ -5650,31 +5813,42 @@
           <w:sz w:val="20"/>
           <w:szCs w:val="20"/>
         </w:rPr>
-        <w:t>-p</w:t>
-      </w:r>
+        <w:t>-</w:t>
+      </w:r>
+      <w:proofErr w:type="spellStart"/>
       <w:r>
         <w:rPr>
           <w:rFonts w:ascii="Montserrat" w:eastAsia="Montserrat" w:hAnsi="Montserrat" w:cs="Montserrat"/>
           <w:sz w:val="20"/>
           <w:szCs w:val="20"/>
         </w:rPr>
+        <w:t>p</w:t>
+      </w:r>
+      <w:r>
+        <w:rPr>
+          <w:rFonts w:ascii="Montserrat" w:eastAsia="Montserrat" w:hAnsi="Montserrat" w:cs="Montserrat"/>
+          <w:sz w:val="20"/>
+          <w:szCs w:val="20"/>
+        </w:rPr>
         <w:t>rofilClt</w:t>
       </w:r>
+      <w:proofErr w:type="spellEnd"/>
       <w:r>
         <w:rPr>
           <w:rFonts w:ascii="Montserrat" w:eastAsia="Montserrat" w:hAnsi="Montserrat" w:cs="Montserrat"/>
           <w:sz w:val="20"/>
           <w:szCs w:val="20"/>
         </w:rPr>
-        <w:t xml:space="preserve"> </w:t>
-      </w:r>
+        <w:t xml:space="preserve"> (nommage simplifié) pour retrouver un profil (</w:t>
+      </w:r>
+      <w:proofErr w:type="spellStart"/>
       <w:r>
         <w:rPr>
           <w:rFonts w:ascii="Montserrat" w:eastAsia="Montserrat" w:hAnsi="Montserrat" w:cs="Montserrat"/>
           <w:sz w:val="20"/>
           <w:szCs w:val="20"/>
         </w:rPr>
-        <w:t>(nommage simplifié)</w:t>
+        <w:t>api_</w:t>
       </w:r>
       <w:r>
         <w:rPr>
@@ -5682,7 +5856,7 @@
           <w:sz w:val="20"/>
           <w:szCs w:val="20"/>
         </w:rPr>
-        <w:t xml:space="preserve"> pour retrouver un profil (</w:t>
+        <w:t>p</w:t>
       </w:r>
       <w:r>
         <w:rPr>
@@ -5690,6 +5864,40 @@
           <w:sz w:val="20"/>
           <w:szCs w:val="20"/>
         </w:rPr>
+        <w:t>rofilClt</w:t>
+      </w:r>
+      <w:r>
+        <w:rPr>
+          <w:rFonts w:ascii="Montserrat" w:eastAsia="Montserrat" w:hAnsi="Montserrat" w:cs="Montserrat"/>
+          <w:sz w:val="20"/>
+          <w:szCs w:val="20"/>
+        </w:rPr>
+        <w:t>Get</w:t>
+      </w:r>
+      <w:proofErr w:type="spellEnd"/>
+      <w:r>
+        <w:rPr>
+          <w:rFonts w:ascii="Montserrat" w:eastAsia="Montserrat" w:hAnsi="Montserrat" w:cs="Montserrat"/>
+          <w:sz w:val="20"/>
+          <w:szCs w:val="20"/>
+        </w:rPr>
+        <w:t>), modifier un profil</w:t>
+      </w:r>
+      <w:r>
+        <w:rPr>
+          <w:rFonts w:ascii="Montserrat" w:eastAsia="Montserrat" w:hAnsi="Montserrat" w:cs="Montserrat"/>
+          <w:sz w:val="20"/>
+          <w:szCs w:val="20"/>
+        </w:rPr>
+        <w:t xml:space="preserve"> (</w:t>
+      </w:r>
+      <w:proofErr w:type="spellStart"/>
+      <w:r>
+        <w:rPr>
+          <w:rFonts w:ascii="Montserrat" w:eastAsia="Montserrat" w:hAnsi="Montserrat" w:cs="Montserrat"/>
+          <w:sz w:val="20"/>
+          <w:szCs w:val="20"/>
+        </w:rPr>
         <w:t>api_</w:t>
       </w:r>
       <w:r>
@@ -5714,15 +5922,16 @@
           <w:sz w:val="20"/>
           <w:szCs w:val="20"/>
         </w:rPr>
-        <w:t>Get), modifier un profil</w:t>
-      </w:r>
+        <w:t>Put</w:t>
+      </w:r>
+      <w:proofErr w:type="spellEnd"/>
       <w:r>
         <w:rPr>
           <w:rFonts w:ascii="Montserrat" w:eastAsia="Montserrat" w:hAnsi="Montserrat" w:cs="Montserrat"/>
           <w:sz w:val="20"/>
           <w:szCs w:val="20"/>
         </w:rPr>
-        <w:t xml:space="preserve"> (</w:t>
+        <w:t xml:space="preserve">), </w:t>
       </w:r>
       <w:r>
         <w:rPr>
@@ -5730,6 +5939,15 @@
           <w:sz w:val="20"/>
           <w:szCs w:val="20"/>
         </w:rPr>
+        <w:t>créer un profil (</w:t>
+      </w:r>
+      <w:proofErr w:type="spellStart"/>
+      <w:r>
+        <w:rPr>
+          <w:rFonts w:ascii="Montserrat" w:eastAsia="Montserrat" w:hAnsi="Montserrat" w:cs="Montserrat"/>
+          <w:sz w:val="20"/>
+          <w:szCs w:val="20"/>
+        </w:rPr>
         <w:t>api_</w:t>
       </w:r>
       <w:r>
@@ -5754,47 +5972,16 @@
           <w:sz w:val="20"/>
           <w:szCs w:val="20"/>
         </w:rPr>
-        <w:t xml:space="preserve">Put), </w:t>
-      </w:r>
+        <w:t>Post</w:t>
+      </w:r>
+      <w:proofErr w:type="spellEnd"/>
       <w:r>
         <w:rPr>
           <w:rFonts w:ascii="Montserrat" w:eastAsia="Montserrat" w:hAnsi="Montserrat" w:cs="Montserrat"/>
           <w:sz w:val="20"/>
           <w:szCs w:val="20"/>
         </w:rPr>
-        <w:t>créer un profil (</w:t>
-      </w:r>
-      <w:r>
-        <w:rPr>
-          <w:rFonts w:ascii="Montserrat" w:eastAsia="Montserrat" w:hAnsi="Montserrat" w:cs="Montserrat"/>
-          <w:sz w:val="20"/>
-          <w:szCs w:val="20"/>
-        </w:rPr>
-        <w:t>api_</w:t>
-      </w:r>
-      <w:r>
-        <w:rPr>
-          <w:rFonts w:ascii="Montserrat" w:eastAsia="Montserrat" w:hAnsi="Montserrat" w:cs="Montserrat"/>
-          <w:sz w:val="20"/>
-          <w:szCs w:val="20"/>
-        </w:rPr>
-        <w:t>p</w:t>
-      </w:r>
-      <w:r>
-        <w:rPr>
-          <w:rFonts w:ascii="Montserrat" w:eastAsia="Montserrat" w:hAnsi="Montserrat" w:cs="Montserrat"/>
-          <w:sz w:val="20"/>
-          <w:szCs w:val="20"/>
-        </w:rPr>
-        <w:t>rofilClt</w:t>
-      </w:r>
-      <w:r>
-        <w:rPr>
-          <w:rFonts w:ascii="Montserrat" w:eastAsia="Montserrat" w:hAnsi="Montserrat" w:cs="Montserrat"/>
-          <w:sz w:val="20"/>
-          <w:szCs w:val="20"/>
-        </w:rPr>
-        <w:t>Post),</w:t>
+        <w:t>),</w:t>
       </w:r>
     </w:p>
     <w:p>
@@ -6056,8 +6243,37 @@
         <w:spacing w:after="0"/>
         <w:ind w:left="958" w:hanging="357"/>
       </w:pPr>
-      <w:r>
-        <w:t>Angular : 8.2.14, Angular/Material : 8.2.3, Node.js : 12.13.0, Typescript : 3.5.3</w:t>
+      <w:proofErr w:type="spellStart"/>
+      <w:r>
+        <w:t>Angular</w:t>
+      </w:r>
+      <w:proofErr w:type="spellEnd"/>
+      <w:r>
+        <w:t xml:space="preserve"> : 8.2.14, </w:t>
+      </w:r>
+      <w:proofErr w:type="spellStart"/>
+      <w:r>
+        <w:t>Angular</w:t>
+      </w:r>
+      <w:proofErr w:type="spellEnd"/>
+      <w:r>
+        <w:t>/</w:t>
+      </w:r>
+      <w:proofErr w:type="spellStart"/>
+      <w:r>
+        <w:t>Material</w:t>
+      </w:r>
+      <w:proofErr w:type="spellEnd"/>
+      <w:r>
+        <w:t xml:space="preserve"> : 8.2.3, Node.js : 12.13.0, </w:t>
+      </w:r>
+      <w:proofErr w:type="spellStart"/>
+      <w:r>
+        <w:t>Typescript</w:t>
+      </w:r>
+      <w:proofErr w:type="spellEnd"/>
+      <w:r>
+        <w:t> : 3.5.3</w:t>
       </w:r>
     </w:p>
     <w:p>
@@ -6136,7 +6352,15 @@
         <w:pStyle w:val="Corpsdetexte"/>
       </w:pPr>
       <w:r>
-        <w:t>Le composant e-Management représente un module au sens Angular qui est servi par le composant UML node.js sur le port 4202.</w:t>
+        <w:t xml:space="preserve">Le composant e-Management représente un module au sens </w:t>
+      </w:r>
+      <w:proofErr w:type="spellStart"/>
+      <w:r>
+        <w:t>Angular</w:t>
+      </w:r>
+      <w:proofErr w:type="spellEnd"/>
+      <w:r>
+        <w:t xml:space="preserve"> qui est servi par le composant UML node.js sur le port 4202.</w:t>
       </w:r>
     </w:p>
     <w:p>
@@ -6144,7 +6368,15 @@
         <w:pStyle w:val="Corpsdetexte"/>
       </w:pPr>
       <w:r>
-        <w:t>Note : le fonctionnement d’une application Angular et du serveur node.js ne sont pas décrits ici.</w:t>
+        <w:t xml:space="preserve">Note : le fonctionnement d’une application </w:t>
+      </w:r>
+      <w:proofErr w:type="spellStart"/>
+      <w:r>
+        <w:t>Angular</w:t>
+      </w:r>
+      <w:proofErr w:type="spellEnd"/>
+      <w:r>
+        <w:t xml:space="preserve"> et du serveur node.js ne sont pas décrits ici.</w:t>
       </w:r>
     </w:p>
     <w:p>
@@ -6166,8 +6398,13 @@
         <w:t xml:space="preserve">Le composant Supervision </w:t>
       </w:r>
       <w:r>
-        <w:t>représente un service et un composant, au sens Angular</w:t>
-      </w:r>
+        <w:t xml:space="preserve">représente un service et un composant, au sens </w:t>
+      </w:r>
+      <w:proofErr w:type="spellStart"/>
+      <w:r>
+        <w:t>Angular</w:t>
+      </w:r>
+      <w:proofErr w:type="spellEnd"/>
       <w:r>
         <w:t>.</w:t>
       </w:r>
@@ -6383,9 +6620,14 @@
       </w:pPr>
       <w:bookmarkStart w:id="17" w:name="_Toc28101238"/>
       <w:r>
-        <w:t>Composant GestionAccès</w:t>
+        <w:t xml:space="preserve">Composant </w:t>
+      </w:r>
+      <w:proofErr w:type="spellStart"/>
+      <w:r>
+        <w:t>GestionAccès</w:t>
       </w:r>
       <w:bookmarkEnd w:id="17"/>
+      <w:proofErr w:type="spellEnd"/>
     </w:p>
     <w:p>
       <w:pPr>
@@ -6395,8 +6637,13 @@
         <w:t xml:space="preserve">Le composant Supervision </w:t>
       </w:r>
       <w:r>
-        <w:t>représente un service et un composant, au sens Angular</w:t>
-      </w:r>
+        <w:t xml:space="preserve">représente un service et un composant, au sens </w:t>
+      </w:r>
+      <w:proofErr w:type="spellStart"/>
+      <w:r>
+        <w:t>Angular</w:t>
+      </w:r>
+      <w:proofErr w:type="spellEnd"/>
       <w:r>
         <w:t>.</w:t>
       </w:r>
@@ -6406,12 +6653,14 @@
       <w:r>
         <w:t>Il utilise l’api api-</w:t>
       </w:r>
+      <w:proofErr w:type="spellStart"/>
       <w:r>
         <w:t>g</w:t>
       </w:r>
       <w:r>
         <w:t>estionCptInterne</w:t>
       </w:r>
+      <w:proofErr w:type="spellEnd"/>
       <w:r>
         <w:t xml:space="preserve"> exposée par le service Frontal-Web</w:t>
       </w:r>
@@ -6486,9 +6735,14 @@
       </w:pPr>
       <w:bookmarkStart w:id="18" w:name="_Toc28101239"/>
       <w:r>
-        <w:t>Composant CtrlAccès</w:t>
+        <w:t xml:space="preserve">Composant </w:t>
+      </w:r>
+      <w:proofErr w:type="spellStart"/>
+      <w:r>
+        <w:t>CtrlAccès</w:t>
       </w:r>
       <w:bookmarkEnd w:id="18"/>
+      <w:proofErr w:type="spellEnd"/>
     </w:p>
     <w:p>
       <w:pPr>
@@ -6497,12 +6751,22 @@
       <w:r>
         <w:t xml:space="preserve">Le composant </w:t>
       </w:r>
-      <w:r>
-        <w:t xml:space="preserve">CtrlAccès </w:t>
-      </w:r>
-      <w:r>
-        <w:t>représente un service et un composant, au sens Angular</w:t>
-      </w:r>
+      <w:proofErr w:type="spellStart"/>
+      <w:r>
+        <w:t>CtrlAccès</w:t>
+      </w:r>
+      <w:proofErr w:type="spellEnd"/>
+      <w:r>
+        <w:t xml:space="preserve"> </w:t>
+      </w:r>
+      <w:r>
+        <w:t xml:space="preserve">représente un service et un composant, au sens </w:t>
+      </w:r>
+      <w:proofErr w:type="spellStart"/>
+      <w:r>
+        <w:t>Angular</w:t>
+      </w:r>
+      <w:proofErr w:type="spellEnd"/>
       <w:r>
         <w:t>.</w:t>
       </w:r>
@@ -6660,8 +6924,37 @@
           <w:numId w:val="8"/>
         </w:numPr>
       </w:pPr>
-      <w:r>
-        <w:t>Angular : 8.2.14, Angular/Material : 8.2.3, Node.js : 12.13.0, Typescript : 3.5.3</w:t>
+      <w:proofErr w:type="spellStart"/>
+      <w:r>
+        <w:t>Angular</w:t>
+      </w:r>
+      <w:proofErr w:type="spellEnd"/>
+      <w:r>
+        <w:t xml:space="preserve"> : 8.2.14, </w:t>
+      </w:r>
+      <w:proofErr w:type="spellStart"/>
+      <w:r>
+        <w:t>Angular</w:t>
+      </w:r>
+      <w:proofErr w:type="spellEnd"/>
+      <w:r>
+        <w:t>/</w:t>
+      </w:r>
+      <w:proofErr w:type="spellStart"/>
+      <w:r>
+        <w:t>Material</w:t>
+      </w:r>
+      <w:proofErr w:type="spellEnd"/>
+      <w:r>
+        <w:t xml:space="preserve"> : 8.2.3, Node.js : 12.13.0, </w:t>
+      </w:r>
+      <w:proofErr w:type="spellStart"/>
+      <w:r>
+        <w:t>Typescript</w:t>
+      </w:r>
+      <w:proofErr w:type="spellEnd"/>
+      <w:r>
+        <w:t> : 3.5.3</w:t>
       </w:r>
     </w:p>
     <w:p>
@@ -6739,7 +7032,15 @@
         <w:pStyle w:val="Corpsdetexte"/>
       </w:pPr>
       <w:r>
-        <w:t>Le composant e-Production représente un module au sens Angular qui est servi par le composant UML node.js sur le port 4203.</w:t>
+        <w:t xml:space="preserve">Le composant e-Production représente un module au sens </w:t>
+      </w:r>
+      <w:proofErr w:type="spellStart"/>
+      <w:r>
+        <w:t>Angular</w:t>
+      </w:r>
+      <w:proofErr w:type="spellEnd"/>
+      <w:r>
+        <w:t xml:space="preserve"> qui est servi par le composant UML node.js sur le port 4203.</w:t>
       </w:r>
     </w:p>
     <w:p>
@@ -6747,7 +7048,15 @@
         <w:pStyle w:val="Corpsdetexte"/>
       </w:pPr>
       <w:r>
-        <w:t>Note : le fonctionnement d’une application Angular et du serveur node.js ne sont pas décrits ici.</w:t>
+        <w:t xml:space="preserve">Note : le fonctionnement d’une application </w:t>
+      </w:r>
+      <w:proofErr w:type="spellStart"/>
+      <w:r>
+        <w:t>Angular</w:t>
+      </w:r>
+      <w:proofErr w:type="spellEnd"/>
+      <w:r>
+        <w:t xml:space="preserve"> et du serveur node.js ne sont pas décrits ici.</w:t>
       </w:r>
     </w:p>
     <w:p>
@@ -6759,17 +7068,35 @@
       <w:r>
         <w:t xml:space="preserve">Composant </w:t>
       </w:r>
+      <w:proofErr w:type="spellStart"/>
       <w:r>
         <w:t>ProductionPizza</w:t>
       </w:r>
       <w:bookmarkEnd w:id="23"/>
+      <w:proofErr w:type="spellEnd"/>
     </w:p>
     <w:p>
       <w:pPr>
         <w:pStyle w:val="Corpsdetexte"/>
       </w:pPr>
       <w:r>
-        <w:t>Le composant ProductionPizza représente un service et un composant, au sens Angular. Il utilise l</w:t>
+        <w:t xml:space="preserve">Le composant </w:t>
+      </w:r>
+      <w:proofErr w:type="spellStart"/>
+      <w:r>
+        <w:t>ProductionPizza</w:t>
+      </w:r>
+      <w:proofErr w:type="spellEnd"/>
+      <w:r>
+        <w:t xml:space="preserve"> représente un service et un composant, au sens </w:t>
+      </w:r>
+      <w:proofErr w:type="spellStart"/>
+      <w:r>
+        <w:t>Angular</w:t>
+      </w:r>
+      <w:proofErr w:type="spellEnd"/>
+      <w:r>
+        <w:t>. Il utilise l</w:t>
       </w:r>
       <w:r>
         <w:t xml:space="preserve">es </w:t>
@@ -6792,9 +7119,11 @@
       <w:r>
         <w:t>api-</w:t>
       </w:r>
+      <w:proofErr w:type="spellStart"/>
       <w:r>
         <w:t>aideEnLigne</w:t>
       </w:r>
+      <w:proofErr w:type="spellEnd"/>
       <w:r>
         <w:t xml:space="preserve"> pour r</w:t>
       </w:r>
@@ -6814,8 +7143,13 @@
         </w:numPr>
       </w:pPr>
       <w:r>
-        <w:t>api-fluxProduction</w:t>
-      </w:r>
+        <w:t>api-</w:t>
+      </w:r>
+      <w:proofErr w:type="spellStart"/>
+      <w:r>
+        <w:t>fluxProduction</w:t>
+      </w:r>
+      <w:proofErr w:type="spellEnd"/>
       <w:r>
         <w:t xml:space="preserve"> pour </w:t>
       </w:r>
@@ -6909,9 +7243,14 @@
       </w:pPr>
       <w:bookmarkStart w:id="24" w:name="_Toc28101245"/>
       <w:r>
-        <w:t>Composant CtrlAccès</w:t>
+        <w:t xml:space="preserve">Composant </w:t>
+      </w:r>
+      <w:proofErr w:type="spellStart"/>
+      <w:r>
+        <w:t>CtrlAccès</w:t>
       </w:r>
       <w:bookmarkEnd w:id="24"/>
+      <w:proofErr w:type="spellEnd"/>
     </w:p>
     <w:p>
       <w:pPr>
@@ -6920,11 +7259,24 @@
       <w:r>
         <w:t xml:space="preserve">Le composant </w:t>
       </w:r>
-      <w:r>
-        <w:t xml:space="preserve">CtrlAccès </w:t>
-      </w:r>
-      <w:r>
-        <w:t>représente un service et un composant, au sens Angular. Il utilise l’api api-</w:t>
+      <w:proofErr w:type="spellStart"/>
+      <w:r>
+        <w:t>CtrlAccès</w:t>
+      </w:r>
+      <w:proofErr w:type="spellEnd"/>
+      <w:r>
+        <w:t xml:space="preserve"> </w:t>
+      </w:r>
+      <w:r>
+        <w:t xml:space="preserve">représente un service et un composant, au sens </w:t>
+      </w:r>
+      <w:proofErr w:type="spellStart"/>
+      <w:r>
+        <w:t>Angular</w:t>
+      </w:r>
+      <w:proofErr w:type="spellEnd"/>
+      <w:r>
+        <w:t>. Il utilise l’api api-</w:t>
       </w:r>
       <w:r>
         <w:t>c</w:t>
@@ -6999,10 +7351,12 @@
       <w:r>
         <w:t xml:space="preserve">Composant </w:t>
       </w:r>
+      <w:proofErr w:type="spellStart"/>
       <w:r>
         <w:t>GestionStock</w:t>
       </w:r>
       <w:bookmarkEnd w:id="25"/>
+      <w:proofErr w:type="spellEnd"/>
     </w:p>
     <w:p>
       <w:pPr>
@@ -7011,11 +7365,24 @@
       <w:r>
         <w:t xml:space="preserve">Le composant </w:t>
       </w:r>
-      <w:r>
-        <w:t xml:space="preserve">GestionStock </w:t>
-      </w:r>
-      <w:r>
-        <w:t>représente un service et un composant, au sens Angular. Il utilise l’api</w:t>
+      <w:proofErr w:type="spellStart"/>
+      <w:r>
+        <w:t>GestionStock</w:t>
+      </w:r>
+      <w:proofErr w:type="spellEnd"/>
+      <w:r>
+        <w:t xml:space="preserve"> </w:t>
+      </w:r>
+      <w:r>
+        <w:t xml:space="preserve">représente un service et un composant, au sens </w:t>
+      </w:r>
+      <w:proofErr w:type="spellStart"/>
+      <w:r>
+        <w:t>Angular</w:t>
+      </w:r>
+      <w:proofErr w:type="spellEnd"/>
+      <w:r>
+        <w:t>. Il utilise l’api</w:t>
       </w:r>
     </w:p>
     <w:p>
@@ -7029,6 +7396,7 @@
       <w:r>
         <w:t>api-</w:t>
       </w:r>
+      <w:proofErr w:type="spellStart"/>
       <w:r>
         <w:t>g</w:t>
       </w:r>
@@ -7038,6 +7406,7 @@
       <w:r>
         <w:t>tock</w:t>
       </w:r>
+      <w:proofErr w:type="spellEnd"/>
       <w:r>
         <w:t xml:space="preserve"> </w:t>
       </w:r>
@@ -7256,9 +7625,11 @@
         </w:numPr>
         <w:spacing w:after="0"/>
       </w:pPr>
+      <w:proofErr w:type="spellStart"/>
       <w:r>
         <w:t>SpringBoot</w:t>
       </w:r>
+      <w:proofErr w:type="spellEnd"/>
       <w:r>
         <w:t xml:space="preserve"> 2</w:t>
       </w:r>
@@ -7446,17 +7817,27 @@
       <w:r>
         <w:t>-</w:t>
       </w:r>
+      <w:proofErr w:type="spellStart"/>
       <w:r>
         <w:t>FrontalWeb</w:t>
       </w:r>
       <w:bookmarkEnd w:id="29"/>
+      <w:proofErr w:type="spellEnd"/>
     </w:p>
     <w:p>
       <w:pPr>
         <w:pStyle w:val="Corpsdetexte"/>
       </w:pPr>
       <w:r>
-        <w:t>Le composant Service-FrontalWeb représente un service</w:t>
+        <w:t>Le composant Service-</w:t>
+      </w:r>
+      <w:proofErr w:type="spellStart"/>
+      <w:r>
+        <w:t>FrontalWeb</w:t>
+      </w:r>
+      <w:proofErr w:type="spellEnd"/>
+      <w:r>
+        <w:t xml:space="preserve"> représente un service</w:t>
       </w:r>
       <w:r>
         <w:t xml:space="preserve"> h</w:t>
@@ -7523,9 +7904,11 @@
       <w:r>
         <w:t>-</w:t>
       </w:r>
+      <w:proofErr w:type="spellStart"/>
       <w:r>
         <w:t>fluxProduction</w:t>
       </w:r>
+      <w:proofErr w:type="spellEnd"/>
       <w:r>
         <w:t xml:space="preserve"> qui transmet</w:t>
       </w:r>
@@ -7544,17 +7927,24 @@
       <w:r>
         <w:t>-</w:t>
       </w:r>
+      <w:proofErr w:type="spellStart"/>
       <w:r>
         <w:t>Crud</w:t>
       </w:r>
+      <w:proofErr w:type="spellEnd"/>
       <w:r>
         <w:t xml:space="preserve"> pour la pizzeria dont l</w:t>
       </w:r>
       <w:r>
         <w:t>’</w:t>
       </w:r>
-      <w:r>
-        <w:t xml:space="preserve">idPizzeria </w:t>
+      <w:proofErr w:type="spellStart"/>
+      <w:r>
+        <w:t>idPizzeria</w:t>
+      </w:r>
+      <w:proofErr w:type="spellEnd"/>
+      <w:r>
+        <w:t xml:space="preserve"> </w:t>
       </w:r>
       <w:r>
         <w:t xml:space="preserve">est passé en paramètre </w:t>
@@ -7586,9 +7976,11 @@
       <w:r>
         <w:t>-</w:t>
       </w:r>
+      <w:proofErr w:type="spellStart"/>
       <w:r>
         <w:t>aideEnligne</w:t>
       </w:r>
+      <w:proofErr w:type="spellEnd"/>
       <w:r>
         <w:t xml:space="preserve"> qui retrouve la recette dans </w:t>
       </w:r>
@@ -7622,20 +8014,40 @@
       <w:r>
         <w:t>pi-</w:t>
       </w:r>
-      <w:r>
-        <w:t xml:space="preserve">profilClt qui </w:t>
-      </w:r>
-      <w:r>
-        <w:t>consomme l’api api_profilClient du composant Service</w:t>
+      <w:proofErr w:type="spellStart"/>
+      <w:r>
+        <w:t>profilClt</w:t>
+      </w:r>
+      <w:proofErr w:type="spellEnd"/>
+      <w:r>
+        <w:t xml:space="preserve"> qui consomme l’api </w:t>
+      </w:r>
+      <w:proofErr w:type="spellStart"/>
+      <w:r>
+        <w:t>api_profilClient</w:t>
+      </w:r>
+      <w:proofErr w:type="spellEnd"/>
+      <w:r>
+        <w:t xml:space="preserve"> du composant Service</w:t>
       </w:r>
       <w:r>
         <w:t>-</w:t>
       </w:r>
+      <w:proofErr w:type="spellStart"/>
       <w:r>
         <w:t>Crud</w:t>
       </w:r>
-      <w:r>
-        <w:t>- voir le composant Service-Crud pour le détail de cette api</w:t>
+      <w:proofErr w:type="spellEnd"/>
+      <w:r>
+        <w:t>- voir le composant Service-</w:t>
+      </w:r>
+      <w:proofErr w:type="spellStart"/>
+      <w:r>
+        <w:t>Crud</w:t>
+      </w:r>
+      <w:proofErr w:type="spellEnd"/>
+      <w:r>
+        <w:t xml:space="preserve"> pour le détail de cette api</w:t>
       </w:r>
       <w:r>
         <w:t xml:space="preserve"> (GET/POST/PUT)</w:t>
@@ -7655,24 +8067,33 @@
       <w:r>
         <w:t>api-</w:t>
       </w:r>
+      <w:proofErr w:type="spellStart"/>
       <w:r>
         <w:t>compte</w:t>
       </w:r>
       <w:r>
-        <w:t xml:space="preserve">Clt qui consomme l’api </w:t>
-      </w:r>
+        <w:t>Clt</w:t>
+      </w:r>
+      <w:proofErr w:type="spellEnd"/>
+      <w:r>
+        <w:t xml:space="preserve"> qui consomme l’api </w:t>
+      </w:r>
+      <w:proofErr w:type="spellStart"/>
       <w:r>
         <w:t>api_cpteClient</w:t>
       </w:r>
+      <w:proofErr w:type="spellEnd"/>
       <w:r>
         <w:t xml:space="preserve"> du composant Service</w:t>
       </w:r>
       <w:r>
         <w:t>-</w:t>
       </w:r>
+      <w:proofErr w:type="spellStart"/>
       <w:r>
         <w:t>Crud</w:t>
       </w:r>
+      <w:proofErr w:type="spellEnd"/>
       <w:r>
         <w:t xml:space="preserve"> </w:t>
       </w:r>
@@ -7689,10 +8110,15 @@
         <w:t xml:space="preserve"> compte client</w:t>
       </w:r>
       <w:r>
-        <w:t xml:space="preserve"> </w:t>
-      </w:r>
-      <w:r>
-        <w:t>- voir le composant Service-Crud pour le détail de cette api (GET/POST).</w:t>
+        <w:t xml:space="preserve"> - voir le composant Service-</w:t>
+      </w:r>
+      <w:proofErr w:type="spellStart"/>
+      <w:r>
+        <w:t>Crud</w:t>
+      </w:r>
+      <w:proofErr w:type="spellEnd"/>
+      <w:r>
+        <w:t xml:space="preserve"> pour le détail de cette api (GET/POST).</w:t>
       </w:r>
     </w:p>
     <w:p>
@@ -7752,7 +8178,15 @@
         </w:numPr>
       </w:pPr>
       <w:r>
-        <w:t>utilise les méthodes du composant package security pour identifier/authentifier un compte client,</w:t>
+        <w:t xml:space="preserve">utilise les méthodes du composant package </w:t>
+      </w:r>
+      <w:proofErr w:type="spellStart"/>
+      <w:r>
+        <w:t>security</w:t>
+      </w:r>
+      <w:proofErr w:type="spellEnd"/>
+      <w:r>
+        <w:t xml:space="preserve"> pour identifier/authentifier un compte client,</w:t>
       </w:r>
     </w:p>
     <w:p>
@@ -7772,12 +8206,14 @@
       <w:r>
         <w:t>-</w:t>
       </w:r>
+      <w:proofErr w:type="spellStart"/>
       <w:r>
         <w:t>g</w:t>
       </w:r>
       <w:r>
         <w:t>estionStock</w:t>
       </w:r>
+      <w:proofErr w:type="spellEnd"/>
       <w:r>
         <w:t xml:space="preserve"> </w:t>
       </w:r>
@@ -7793,14 +8229,21 @@
       <w:r>
         <w:t>-</w:t>
       </w:r>
+      <w:proofErr w:type="spellStart"/>
       <w:r>
         <w:t>Crud</w:t>
       </w:r>
-      <w:r>
-        <w:t xml:space="preserve"> -</w:t>
-      </w:r>
-      <w:r>
-        <w:t xml:space="preserve"> voir le composant Service-Crud pour le détail de cette api (GET/POST/PUT).</w:t>
+      <w:proofErr w:type="spellEnd"/>
+      <w:r>
+        <w:t xml:space="preserve"> - voir le composant Service-</w:t>
+      </w:r>
+      <w:proofErr w:type="spellStart"/>
+      <w:r>
+        <w:t>Crud</w:t>
+      </w:r>
+      <w:proofErr w:type="spellEnd"/>
+      <w:r>
+        <w:t xml:space="preserve"> pour le détail de cette api (GET/POST/PUT).</w:t>
       </w:r>
     </w:p>
     <w:p>
@@ -7827,7 +8270,15 @@
         <w:t>ommande</w:t>
       </w:r>
       <w:r>
-        <w:t xml:space="preserve"> qui transmet/reçoit les données du/au Composant Service-Crud.</w:t>
+        <w:t xml:space="preserve"> qui transmet/reçoit les données du/au Composant Service-</w:t>
+      </w:r>
+      <w:proofErr w:type="spellStart"/>
+      <w:r>
+        <w:t>Crud</w:t>
+      </w:r>
+      <w:proofErr w:type="spellEnd"/>
+      <w:r>
+        <w:t>.</w:t>
       </w:r>
     </w:p>
     <w:p>
@@ -7859,9 +8310,11 @@
       <w:r>
         <w:t>-</w:t>
       </w:r>
+      <w:proofErr w:type="spellStart"/>
       <w:r>
         <w:t>IntfPaiement</w:t>
       </w:r>
+      <w:proofErr w:type="spellEnd"/>
       <w:r>
         <w:t>.</w:t>
       </w:r>
@@ -7875,22 +8328,32 @@
         </w:numPr>
       </w:pPr>
       <w:r>
-        <w:t>api-listePizzerias qui consomme</w:t>
-      </w:r>
-      <w:r>
-        <w:t xml:space="preserve"> l’api api_</w:t>
+        <w:t>api-</w:t>
+      </w:r>
+      <w:proofErr w:type="spellStart"/>
+      <w:r>
+        <w:t>listePizzerias</w:t>
+      </w:r>
+      <w:proofErr w:type="spellEnd"/>
+      <w:r>
+        <w:t xml:space="preserve"> qui consomme</w:t>
+      </w:r>
+      <w:r>
+        <w:t xml:space="preserve"> l’api </w:t>
+      </w:r>
+      <w:proofErr w:type="spellStart"/>
+      <w:r>
+        <w:t>api_</w:t>
       </w:r>
       <w:r>
         <w:t>listePi</w:t>
       </w:r>
       <w:r>
-        <w:t xml:space="preserve">zzerias du composant </w:t>
-      </w:r>
-      <w:r>
-        <w:t>S.I existant</w:t>
-      </w:r>
-      <w:r>
-        <w:t>.</w:t>
+        <w:t>zzerias</w:t>
+      </w:r>
+      <w:proofErr w:type="spellEnd"/>
+      <w:r>
+        <w:t xml:space="preserve"> du composant S.I existant.</w:t>
       </w:r>
     </w:p>
     <w:p>
@@ -7929,11 +8392,20 @@
         <w:t xml:space="preserve">reçoit le stock </w:t>
       </w:r>
       <w:r>
-        <w:t xml:space="preserve">de la pizzeria dont l’id est passé dans l’attribut de requête </w:t>
+        <w:t xml:space="preserve">de la pizzeria dont </w:t>
+      </w:r>
+      <w:proofErr w:type="spellStart"/>
+      <w:r>
+        <w:t>l’id</w:t>
+      </w:r>
+      <w:proofErr w:type="spellEnd"/>
+      <w:r>
+        <w:t xml:space="preserve"> est passé dans l’attribut de requête </w:t>
       </w:r>
       <w:r>
         <w:t xml:space="preserve">en consommant l’api </w:t>
       </w:r>
+      <w:proofErr w:type="spellStart"/>
       <w:r>
         <w:t>api_</w:t>
       </w:r>
@@ -7941,14 +8413,20 @@
         <w:t>gestion</w:t>
       </w:r>
       <w:r>
-        <w:t>Stock du composant Service</w:t>
+        <w:t>Stock</w:t>
+      </w:r>
+      <w:proofErr w:type="spellEnd"/>
+      <w:r>
+        <w:t xml:space="preserve"> du composant Service</w:t>
       </w:r>
       <w:r>
         <w:t>-</w:t>
       </w:r>
+      <w:proofErr w:type="spellStart"/>
       <w:r>
         <w:t>Crud</w:t>
       </w:r>
+      <w:proofErr w:type="spellEnd"/>
     </w:p>
     <w:p>
       <w:pPr>
@@ -7965,7 +8443,11 @@
         <w:t>çoit la liste des recettes du groupe</w:t>
       </w:r>
       <w:r>
-        <w:t xml:space="preserve"> en consommant l’api api_</w:t>
+        <w:t xml:space="preserve"> en consommant l’api </w:t>
+      </w:r>
+      <w:proofErr w:type="spellStart"/>
+      <w:r>
+        <w:t>api_</w:t>
       </w:r>
       <w:r>
         <w:t>li</w:t>
@@ -7979,6 +8461,7 @@
       <w:r>
         <w:t>Recettes</w:t>
       </w:r>
+      <w:proofErr w:type="spellEnd"/>
       <w:r>
         <w:t xml:space="preserve"> du composant S.I </w:t>
       </w:r>
@@ -8043,8 +8526,13 @@
         <w:t xml:space="preserve">e les données reçues du composant </w:t>
       </w:r>
       <w:r>
-        <w:t>Service-Crud</w:t>
-      </w:r>
+        <w:t>Service-</w:t>
+      </w:r>
+      <w:proofErr w:type="spellStart"/>
+      <w:r>
+        <w:t>Crud</w:t>
+      </w:r>
+      <w:proofErr w:type="spellEnd"/>
       <w:r>
         <w:t xml:space="preserve"> </w:t>
       </w:r>
@@ -8064,7 +8552,15 @@
         <w:t>une pizzeria</w:t>
       </w:r>
       <w:r>
-        <w:t xml:space="preserve"> si l’attribut idPizz est valorisé,</w:t>
+        <w:t xml:space="preserve"> si l’attribut </w:t>
+      </w:r>
+      <w:proofErr w:type="spellStart"/>
+      <w:r>
+        <w:t>idPizz</w:t>
+      </w:r>
+      <w:proofErr w:type="spellEnd"/>
+      <w:r>
+        <w:t xml:space="preserve"> est valorisé,</w:t>
       </w:r>
     </w:p>
     <w:p>
@@ -8088,17 +8584,24 @@
         </w:numPr>
       </w:pPr>
       <w:r>
-        <w:t>api-gestionCptInterne</w:t>
-      </w:r>
+        <w:t>api-</w:t>
+      </w:r>
+      <w:proofErr w:type="spellStart"/>
+      <w:r>
+        <w:t>gestionCptInterne</w:t>
+      </w:r>
+      <w:proofErr w:type="spellEnd"/>
       <w:r>
         <w:t xml:space="preserve"> </w:t>
       </w:r>
       <w:r>
         <w:t xml:space="preserve">qui consomme l’api </w:t>
       </w:r>
+      <w:proofErr w:type="spellStart"/>
       <w:r>
         <w:t>api_creerRenouvelerCptInterne</w:t>
       </w:r>
+      <w:proofErr w:type="spellEnd"/>
       <w:r>
         <w:t xml:space="preserve"> du composant S.I Existant pour une demande d’ouverture ou de renouvellement de compte interne collaborateur.</w:t>
       </w:r>
@@ -8116,39 +8619,48 @@
         <w:t>Service</w:t>
       </w:r>
       <w:r>
-        <w:t>-Crud</w:t>
+        <w:t>-</w:t>
+      </w:r>
+      <w:proofErr w:type="spellStart"/>
+      <w:r>
+        <w:t>Crud</w:t>
       </w:r>
       <w:bookmarkEnd w:id="30"/>
+      <w:proofErr w:type="spellEnd"/>
     </w:p>
     <w:p>
       <w:pPr>
         <w:pStyle w:val="Corpsdetexte"/>
       </w:pPr>
       <w:r>
-        <w:t>Le composant Service-Crud</w:t>
-      </w:r>
-      <w:r>
-        <w:t xml:space="preserve"> </w:t>
-      </w:r>
-      <w:r>
-        <w:t>représente un service hébergé par le gestionnaire de container Tomcat Embedded, au sens Spring Boot, accessible via le port TCP : 920</w:t>
-      </w:r>
-      <w:r>
-        <w:t>2</w:t>
-      </w:r>
+        <w:t>Le composant Service-</w:t>
+      </w:r>
+      <w:proofErr w:type="spellStart"/>
+      <w:r>
+        <w:t>Crud</w:t>
+      </w:r>
+      <w:proofErr w:type="spellEnd"/>
+      <w:r>
+        <w:t xml:space="preserve"> représente un service hébergé par le gestionnaire de container Tomcat Embedded, au sens Spring Boot, accessible via le port TCP : 9202.</w:t>
+      </w:r>
+    </w:p>
+    <w:p>
+      <w:pPr>
+        <w:pStyle w:val="Corpsdetexte"/>
+      </w:pPr>
+      <w:r>
+        <w:t xml:space="preserve">Ce composant </w:t>
+      </w:r>
+      <w:r>
+        <w:t xml:space="preserve">effectue les requêtes CRUD sur le composant </w:t>
+      </w:r>
+      <w:proofErr w:type="spellStart"/>
+      <w:r>
+        <w:t>Database</w:t>
+      </w:r>
+      <w:proofErr w:type="spellEnd"/>
       <w:r>
         <w:t>.</w:t>
-      </w:r>
-    </w:p>
-    <w:p>
-      <w:pPr>
-        <w:pStyle w:val="Corpsdetexte"/>
-      </w:pPr>
-      <w:r>
-        <w:t xml:space="preserve">Ce composant </w:t>
-      </w:r>
-      <w:r>
-        <w:t>effectue les requêtes CRUD sur le composant Database.</w:t>
       </w:r>
     </w:p>
     <w:p>
@@ -8167,6 +8679,7 @@
           <w:numId w:val="15"/>
         </w:numPr>
       </w:pPr>
+      <w:proofErr w:type="spellStart"/>
       <w:r>
         <w:t>a</w:t>
       </w:r>
@@ -8176,17 +8689,20 @@
       <w:r>
         <w:t>_profilClient</w:t>
       </w:r>
+      <w:proofErr w:type="spellEnd"/>
       <w:r>
         <w:t xml:space="preserve">, table </w:t>
       </w:r>
-      <w:r>
-        <w:t>ProfilClient,</w:t>
-      </w:r>
-      <w:r>
-        <w:t xml:space="preserve"> </w:t>
-      </w:r>
-      <w:r>
-        <w:t>(dénomination simplifiée) qui se décompose en</w:t>
+      <w:proofErr w:type="spellStart"/>
+      <w:r>
+        <w:t>ProfilClient</w:t>
+      </w:r>
+      <w:proofErr w:type="spellEnd"/>
+      <w:r>
+        <w:t>,</w:t>
+      </w:r>
+      <w:r>
+        <w:t xml:space="preserve"> (dénomination simplifiée) qui se décompose en</w:t>
       </w:r>
     </w:p>
     <w:p>
@@ -8197,29 +8713,16 @@
           <w:numId w:val="15"/>
         </w:numPr>
       </w:pPr>
+      <w:proofErr w:type="spellStart"/>
       <w:r>
         <w:t>api_profilClient</w:t>
       </w:r>
       <w:r>
-        <w:t xml:space="preserve">Get </w:t>
-      </w:r>
-      <w:r>
-        <w:t xml:space="preserve">pour obtenir </w:t>
-      </w:r>
-      <w:r>
-        <w:t>le profil</w:t>
-      </w:r>
-      <w:r>
-        <w:t xml:space="preserve"> Client dont le </w:t>
-      </w:r>
-      <w:r>
-        <w:t>nom</w:t>
-      </w:r>
-      <w:r>
-        <w:t xml:space="preserve"> est passé en attribut de la requête</w:t>
-      </w:r>
-      <w:r>
-        <w:t>.</w:t>
+        <w:t>Get</w:t>
+      </w:r>
+      <w:proofErr w:type="spellEnd"/>
+      <w:r>
+        <w:t xml:space="preserve"> pour obtenir le profil Client dont le nom est passé en attribut de la requête.</w:t>
       </w:r>
     </w:p>
     <w:p>
@@ -8230,26 +8733,13 @@
           <w:numId w:val="15"/>
         </w:numPr>
       </w:pPr>
-      <w:r>
-        <w:t>api_profilClient</w:t>
-      </w:r>
-      <w:r>
-        <w:t>Put</w:t>
-      </w:r>
-      <w:r>
-        <w:t xml:space="preserve"> pour </w:t>
-      </w:r>
-      <w:r>
-        <w:t>modifier</w:t>
-      </w:r>
-      <w:r>
-        <w:t xml:space="preserve"> le </w:t>
-      </w:r>
-      <w:r>
-        <w:t>profil</w:t>
-      </w:r>
-      <w:r>
-        <w:t xml:space="preserve"> Client dont le nom est passé en attribut de la requête.</w:t>
+      <w:proofErr w:type="spellStart"/>
+      <w:r>
+        <w:t>api_profilClientPut</w:t>
+      </w:r>
+      <w:proofErr w:type="spellEnd"/>
+      <w:r>
+        <w:t xml:space="preserve"> pour modifier le profil Client dont le nom est passé en attribut de la requête.</w:t>
       </w:r>
     </w:p>
     <w:p>
@@ -8260,20 +8750,13 @@
           <w:numId w:val="15"/>
         </w:numPr>
       </w:pPr>
-      <w:r>
-        <w:t>api_profilClient</w:t>
-      </w:r>
-      <w:r>
-        <w:t>Post</w:t>
-      </w:r>
-      <w:r>
-        <w:t xml:space="preserve"> pour </w:t>
-      </w:r>
-      <w:r>
-        <w:t>enregistrer un nouveau</w:t>
-      </w:r>
-      <w:r>
-        <w:t xml:space="preserve"> </w:t>
+      <w:proofErr w:type="spellStart"/>
+      <w:r>
+        <w:t>api_profilClientPost</w:t>
+      </w:r>
+      <w:proofErr w:type="spellEnd"/>
+      <w:r>
+        <w:t xml:space="preserve"> pour enregistrer un nouveau </w:t>
       </w:r>
       <w:r>
         <w:t>profil</w:t>
@@ -8296,6 +8779,7 @@
           <w:numId w:val="15"/>
         </w:numPr>
       </w:pPr>
+      <w:proofErr w:type="spellStart"/>
       <w:r>
         <w:t>api_</w:t>
       </w:r>
@@ -8305,8 +8789,17 @@
       <w:r>
         <w:t>ptClient</w:t>
       </w:r>
-      <w:r>
-        <w:t>, table CompteAcheteur,</w:t>
+      <w:proofErr w:type="spellEnd"/>
+      <w:r>
+        <w:t xml:space="preserve">, table </w:t>
+      </w:r>
+      <w:proofErr w:type="spellStart"/>
+      <w:r>
+        <w:t>CompteAcheteur</w:t>
+      </w:r>
+      <w:proofErr w:type="spellEnd"/>
+      <w:r>
+        <w:t>,</w:t>
       </w:r>
       <w:r>
         <w:t xml:space="preserve"> (dénomination simplifiée) qui se décompose en</w:t>
@@ -8320,6 +8813,7 @@
           <w:numId w:val="15"/>
         </w:numPr>
       </w:pPr>
+      <w:proofErr w:type="spellStart"/>
       <w:r>
         <w:t>api_</w:t>
       </w:r>
@@ -8327,7 +8821,11 @@
         <w:t>c</w:t>
       </w:r>
       <w:r>
-        <w:t xml:space="preserve">ptClientGet pour obtenir les informations </w:t>
+        <w:t>ptClientGet</w:t>
+      </w:r>
+      <w:proofErr w:type="spellEnd"/>
+      <w:r>
+        <w:t xml:space="preserve"> pour obtenir les informations </w:t>
       </w:r>
       <w:r>
         <w:t>du compte c</w:t>
@@ -8344,6 +8842,7 @@
           <w:numId w:val="15"/>
         </w:numPr>
       </w:pPr>
+      <w:proofErr w:type="spellStart"/>
       <w:r>
         <w:t>a</w:t>
       </w:r>
@@ -8354,7 +8853,11 @@
         <w:t>_c</w:t>
       </w:r>
       <w:r>
-        <w:t xml:space="preserve">ptClientPost pour enregistrer un nouveau compte </w:t>
+        <w:t>ptClientPost</w:t>
+      </w:r>
+      <w:proofErr w:type="spellEnd"/>
+      <w:r>
+        <w:t xml:space="preserve"> pour enregistrer un nouveau compte </w:t>
       </w:r>
       <w:r>
         <w:t>client.</w:t>
@@ -8368,11 +8871,16 @@
           <w:numId w:val="15"/>
         </w:numPr>
       </w:pPr>
+      <w:proofErr w:type="spellStart"/>
       <w:r>
         <w:t>api_</w:t>
       </w:r>
       <w:r>
-        <w:t>gestionStock,</w:t>
+        <w:t>gestionStock</w:t>
+      </w:r>
+      <w:proofErr w:type="spellEnd"/>
+      <w:r>
+        <w:t>,</w:t>
       </w:r>
       <w:r>
         <w:t xml:space="preserve"> </w:t>
@@ -8401,6 +8909,7 @@
           <w:numId w:val="15"/>
         </w:numPr>
       </w:pPr>
+      <w:proofErr w:type="spellStart"/>
       <w:r>
         <w:t>api_</w:t>
       </w:r>
@@ -8408,7 +8917,11 @@
         <w:t>gestion</w:t>
       </w:r>
       <w:r>
-        <w:t xml:space="preserve">StockGet pour obtenir la liste des </w:t>
+        <w:t>StockGet</w:t>
+      </w:r>
+      <w:proofErr w:type="spellEnd"/>
+      <w:r>
+        <w:t xml:space="preserve"> pour obtenir la liste des </w:t>
       </w:r>
       <w:r>
         <w:t>ingrédients</w:t>
@@ -8417,7 +8930,15 @@
         <w:t xml:space="preserve"> avec leur quantité en stock</w:t>
       </w:r>
       <w:r>
-        <w:t xml:space="preserve"> d’une pizzeria dont l’id est passé en paramètre de la requête.</w:t>
+        <w:t xml:space="preserve"> d’une pizzeria dont </w:t>
+      </w:r>
+      <w:proofErr w:type="spellStart"/>
+      <w:r>
+        <w:t>l’id</w:t>
+      </w:r>
+      <w:proofErr w:type="spellEnd"/>
+      <w:r>
+        <w:t xml:space="preserve"> est passé en paramètre de la requête.</w:t>
       </w:r>
     </w:p>
     <w:p>
@@ -8428,6 +8949,7 @@
           <w:numId w:val="15"/>
         </w:numPr>
       </w:pPr>
+      <w:proofErr w:type="spellStart"/>
       <w:r>
         <w:t>api_</w:t>
       </w:r>
@@ -8435,7 +8957,11 @@
         <w:t>gestion</w:t>
       </w:r>
       <w:r>
-        <w:t>StockPut pour mettre à jour le stock d’un ingrédient</w:t>
+        <w:t>StockPut</w:t>
+      </w:r>
+      <w:proofErr w:type="spellEnd"/>
+      <w:r>
+        <w:t xml:space="preserve"> pour mettre à jour le stock d’un ingrédient</w:t>
       </w:r>
       <w:r>
         <w:t> ; le corps de la requête contenant :</w:t>
@@ -8450,11 +8976,13 @@
         </w:numPr>
       </w:pPr>
       <w:r>
-        <w:t>l’id</w:t>
-      </w:r>
-      <w:r>
-        <w:t>Ingredient</w:t>
-      </w:r>
+        <w:t>l’</w:t>
+      </w:r>
+      <w:proofErr w:type="spellStart"/>
+      <w:r>
+        <w:t>idIngredient</w:t>
+      </w:r>
+      <w:proofErr w:type="spellEnd"/>
       <w:r>
         <w:t xml:space="preserve"> </w:t>
       </w:r>
@@ -8474,7 +9002,15 @@
         </w:numPr>
       </w:pPr>
       <w:r>
-        <w:t>l’idPizzeria de</w:t>
+        <w:t>l’</w:t>
+      </w:r>
+      <w:proofErr w:type="spellStart"/>
+      <w:r>
+        <w:t>idPizzeria</w:t>
+      </w:r>
+      <w:proofErr w:type="spellEnd"/>
+      <w:r>
+        <w:t xml:space="preserve"> de</w:t>
       </w:r>
       <w:r>
         <w:t xml:space="preserve"> </w:t>
@@ -8515,12 +9051,14 @@
           <w:numId w:val="15"/>
         </w:numPr>
       </w:pPr>
+      <w:proofErr w:type="spellStart"/>
       <w:r>
         <w:t>api_gestionStockP</w:t>
       </w:r>
       <w:r>
         <w:t>ost</w:t>
       </w:r>
+      <w:proofErr w:type="spellEnd"/>
       <w:r>
         <w:t xml:space="preserve"> pour </w:t>
       </w:r>
@@ -8546,7 +9084,15 @@
         </w:numPr>
       </w:pPr>
       <w:r>
-        <w:t>l’idIngredient de l’ingrédient</w:t>
+        <w:t>l’</w:t>
+      </w:r>
+      <w:proofErr w:type="spellStart"/>
+      <w:r>
+        <w:t>idIngredient</w:t>
+      </w:r>
+      <w:proofErr w:type="spellEnd"/>
+      <w:r>
+        <w:t xml:space="preserve"> de l’ingrédient</w:t>
       </w:r>
       <w:r>
         <w:t>,</w:t>
@@ -8561,7 +9107,15 @@
         </w:numPr>
       </w:pPr>
       <w:r>
-        <w:t>l’idPizzeria de la pizzeria concernée,</w:t>
+        <w:t>l’</w:t>
+      </w:r>
+      <w:proofErr w:type="spellStart"/>
+      <w:r>
+        <w:t>idPizzeria</w:t>
+      </w:r>
+      <w:proofErr w:type="spellEnd"/>
+      <w:r>
+        <w:t xml:space="preserve"> de la pizzeria concernée,</w:t>
       </w:r>
     </w:p>
     <w:p>
@@ -8602,12 +9156,19 @@
       <w:r>
         <w:t xml:space="preserve">e, </w:t>
       </w:r>
-      <w:r>
-        <w:t xml:space="preserve">PanierAchat, </w:t>
-      </w:r>
+      <w:proofErr w:type="spellStart"/>
+      <w:r>
+        <w:t>PanierAchat</w:t>
+      </w:r>
+      <w:proofErr w:type="spellEnd"/>
+      <w:r>
+        <w:t xml:space="preserve">, </w:t>
+      </w:r>
+      <w:proofErr w:type="spellStart"/>
       <w:r>
         <w:t>LignePanier</w:t>
       </w:r>
+      <w:proofErr w:type="spellEnd"/>
       <w:r>
         <w:t>, journal,</w:t>
       </w:r>
@@ -8633,8 +9194,13 @@
         <w:t xml:space="preserve"> les tables commande et</w:t>
       </w:r>
       <w:r>
-        <w:t xml:space="preserve"> PanierAchat</w:t>
-      </w:r>
+        <w:t xml:space="preserve"> </w:t>
+      </w:r>
+      <w:proofErr w:type="spellStart"/>
+      <w:r>
+        <w:t>PanierAchat</w:t>
+      </w:r>
+      <w:proofErr w:type="spellEnd"/>
       <w:r>
         <w:t>,</w:t>
       </w:r>
@@ -8648,7 +9214,15 @@
         </w:numPr>
       </w:pPr>
       <w:r>
-        <w:t>ajoute autant d’enregistrement dans la table LignePanier qu’il y a de lignes dans le panier d’achat</w:t>
+        <w:t xml:space="preserve">ajoute autant d’enregistrement dans la table </w:t>
+      </w:r>
+      <w:proofErr w:type="spellStart"/>
+      <w:r>
+        <w:t>LignePanier</w:t>
+      </w:r>
+      <w:proofErr w:type="spellEnd"/>
+      <w:r>
+        <w:t xml:space="preserve"> qu’il y a de lignes dans le panier d’achat</w:t>
       </w:r>
       <w:r>
         <w:t>,</w:t>
@@ -8680,18 +9254,25 @@
           <w:numId w:val="15"/>
         </w:numPr>
       </w:pPr>
+      <w:proofErr w:type="spellStart"/>
       <w:r>
         <w:t>api_</w:t>
       </w:r>
       <w:r>
-        <w:t>fluxProd,</w:t>
+        <w:t>fluxProd</w:t>
+      </w:r>
+      <w:proofErr w:type="spellEnd"/>
+      <w:r>
+        <w:t>,</w:t>
       </w:r>
       <w:r>
         <w:t xml:space="preserve"> table </w:t>
       </w:r>
+      <w:proofErr w:type="spellStart"/>
       <w:r>
         <w:t>FluxProduction</w:t>
       </w:r>
+      <w:proofErr w:type="spellEnd"/>
       <w:r>
         <w:t xml:space="preserve">, </w:t>
       </w:r>
@@ -8707,6 +9288,7 @@
           <w:numId w:val="15"/>
         </w:numPr>
       </w:pPr>
+      <w:proofErr w:type="spellStart"/>
       <w:r>
         <w:t>api_</w:t>
       </w:r>
@@ -8714,10 +9296,22 @@
         <w:t>f</w:t>
       </w:r>
       <w:r>
-        <w:t>luxProdGet pour obtenir la liste des commandes ainsi que leur état courant,</w:t>
-      </w:r>
-      <w:r>
-        <w:t xml:space="preserve"> pour la pizzeria dont l’idPizzeria est passé en paramètre de la requête.</w:t>
+        <w:t>luxProdGet</w:t>
+      </w:r>
+      <w:proofErr w:type="spellEnd"/>
+      <w:r>
+        <w:t xml:space="preserve"> pour obtenir la liste des commandes ainsi que leur état courant,</w:t>
+      </w:r>
+      <w:r>
+        <w:t xml:space="preserve"> pour la pizzeria dont l’</w:t>
+      </w:r>
+      <w:proofErr w:type="spellStart"/>
+      <w:r>
+        <w:t>idPizzeria</w:t>
+      </w:r>
+      <w:proofErr w:type="spellEnd"/>
+      <w:r>
+        <w:t xml:space="preserve"> est passé en paramètre de la requête.</w:t>
       </w:r>
     </w:p>
     <w:p>
@@ -8728,6 +9322,7 @@
           <w:numId w:val="15"/>
         </w:numPr>
       </w:pPr>
+      <w:proofErr w:type="spellStart"/>
       <w:r>
         <w:t>api_</w:t>
       </w:r>
@@ -8735,7 +9330,11 @@
         <w:t>f</w:t>
       </w:r>
       <w:r>
-        <w:t>luxProdPost pour mettre à jour</w:t>
+        <w:t>luxProdPost</w:t>
+      </w:r>
+      <w:proofErr w:type="spellEnd"/>
+      <w:r>
+        <w:t xml:space="preserve"> pour mettre à jour</w:t>
       </w:r>
       <w:r>
         <w:t xml:space="preserve"> l’état</w:t>
@@ -8758,6 +9357,7 @@
           <w:numId w:val="15"/>
         </w:numPr>
       </w:pPr>
+      <w:proofErr w:type="spellStart"/>
       <w:r>
         <w:t>api_</w:t>
       </w:r>
@@ -8765,7 +9365,11 @@
         <w:t>s</w:t>
       </w:r>
       <w:r>
-        <w:t>upervision pour obtenir le contenu du journal des commandes par pizzeria.</w:t>
+        <w:t>upervision</w:t>
+      </w:r>
+      <w:proofErr w:type="spellEnd"/>
+      <w:r>
+        <w:t xml:space="preserve"> pour obtenir le contenu du journal des commandes par pizzeria.</w:t>
       </w:r>
     </w:p>
     <w:p>
@@ -8776,11 +9380,16 @@
           <w:numId w:val="15"/>
         </w:numPr>
       </w:pPr>
+      <w:proofErr w:type="spellStart"/>
       <w:r>
         <w:t>api_</w:t>
       </w:r>
       <w:r>
-        <w:t xml:space="preserve">InfosClient pour </w:t>
+        <w:t>InfosClient</w:t>
+      </w:r>
+      <w:proofErr w:type="spellEnd"/>
+      <w:r>
+        <w:t xml:space="preserve"> pour </w:t>
       </w:r>
       <w:r>
         <w:t>traiter</w:t>
@@ -8817,7 +9426,15 @@
         <w:t xml:space="preserve">gère </w:t>
       </w:r>
       <w:r>
-        <w:t>le tockenId pour la session Web d’un util</w:t>
+        <w:t xml:space="preserve">le </w:t>
+      </w:r>
+      <w:proofErr w:type="spellStart"/>
+      <w:r>
+        <w:t>tockenId</w:t>
+      </w:r>
+      <w:proofErr w:type="spellEnd"/>
+      <w:r>
+        <w:t xml:space="preserve"> pour la session Web d’un util</w:t>
       </w:r>
       <w:r>
         <w:t>i</w:t>
@@ -8852,9 +9469,11 @@
       <w:r>
         <w:t>« </w:t>
       </w:r>
+      <w:proofErr w:type="spellStart"/>
       <w:r>
         <w:t>hashage</w:t>
       </w:r>
+      <w:proofErr w:type="spellEnd"/>
       <w:r>
         <w:t xml:space="preserve"> » </w:t>
       </w:r>
@@ -8862,7 +9481,11 @@
         <w:t>de type SHA</w:t>
       </w:r>
       <w:r>
-        <w:t xml:space="preserve">-1024, </w:t>
+        <w:t>-</w:t>
+      </w:r>
+      <w:proofErr w:type="gramStart"/>
+      <w:r>
+        <w:t xml:space="preserve">1024, </w:t>
       </w:r>
       <w:r>
         <w:t xml:space="preserve"> </w:t>
@@ -8873,6 +9496,7 @@
       <w:r>
         <w:t>e</w:t>
       </w:r>
+      <w:proofErr w:type="gramEnd"/>
       <w:r>
         <w:t xml:space="preserve"> à ce mot de passe</w:t>
       </w:r>
@@ -8923,7 +9547,15 @@
         <w:t>Framework</w:t>
       </w:r>
       <w:r>
-        <w:t xml:space="preserve"> SpringSecurity, sa</w:t>
+        <w:t xml:space="preserve"> </w:t>
+      </w:r>
+      <w:proofErr w:type="spellStart"/>
+      <w:r>
+        <w:t>SpringSecurity</w:t>
+      </w:r>
+      <w:proofErr w:type="spellEnd"/>
+      <w:r>
+        <w:t>, sa</w:t>
       </w:r>
       <w:r>
         <w:t xml:space="preserve"> réalisation </w:t>
@@ -8950,17 +9582,35 @@
         <w:t xml:space="preserve"> </w:t>
       </w:r>
       <w:r>
-        <w:t>« UserDetail</w:t>
-      </w:r>
+        <w:t>« </w:t>
+      </w:r>
+      <w:proofErr w:type="spellStart"/>
+      <w:r>
+        <w:t>UserDetail</w:t>
+      </w:r>
+      <w:proofErr w:type="spellEnd"/>
       <w:r>
         <w:t xml:space="preserve"> », </w:t>
       </w:r>
       <w:r>
-        <w:t xml:space="preserve">« UserDetailService », </w:t>
-      </w:r>
-      <w:r>
-        <w:t>« AuthenticationProvider</w:t>
-      </w:r>
+        <w:t>« </w:t>
+      </w:r>
+      <w:proofErr w:type="spellStart"/>
+      <w:r>
+        <w:t>UserDetailService</w:t>
+      </w:r>
+      <w:proofErr w:type="spellEnd"/>
+      <w:r>
+        <w:t xml:space="preserve"> », </w:t>
+      </w:r>
+      <w:r>
+        <w:t>« </w:t>
+      </w:r>
+      <w:proofErr w:type="spellStart"/>
+      <w:r>
+        <w:t>AuthenticationProvider</w:t>
+      </w:r>
+      <w:proofErr w:type="spellEnd"/>
       <w:r>
         <w:t> »</w:t>
       </w:r>
@@ -8968,10 +9618,18 @@
         <w:t xml:space="preserve"> et de la dérivation de de la classe </w:t>
       </w:r>
       <w:r>
-        <w:t>« WebSecurity</w:t>
-      </w:r>
-      <w:r>
-        <w:t>ConfigurerAdapter »</w:t>
+        <w:t>« </w:t>
+      </w:r>
+      <w:proofErr w:type="spellStart"/>
+      <w:r>
+        <w:t>WebSecurity</w:t>
+      </w:r>
+      <w:r>
+        <w:t>ConfigurerAdapter</w:t>
+      </w:r>
+      <w:proofErr w:type="spellEnd"/>
+      <w:r>
+        <w:t> »</w:t>
       </w:r>
       <w:r>
         <w:t>.</w:t>
@@ -9076,10 +9734,12 @@
       <w:r>
         <w:t>-</w:t>
       </w:r>
+      <w:proofErr w:type="spellStart"/>
       <w:r>
         <w:t>IntfPaiement</w:t>
       </w:r>
       <w:bookmarkEnd w:id="33"/>
+      <w:proofErr w:type="spellEnd"/>
     </w:p>
     <w:p>
       <w:pPr>
@@ -9091,20 +9751,13 @@
       <w:r>
         <w:t xml:space="preserve"> </w:t>
       </w:r>
+      <w:proofErr w:type="spellStart"/>
       <w:r>
         <w:t>IntfPaiement</w:t>
       </w:r>
-      <w:r>
-        <w:t xml:space="preserve"> </w:t>
-      </w:r>
-      <w:r>
-        <w:t>représente un service hébergé par le gestionnaire de container Tomcat Embedded, au sens Spring Boot, accessible via le port TCP : 920</w:t>
-      </w:r>
-      <w:r>
-        <w:t>3</w:t>
-      </w:r>
-      <w:r>
-        <w:t>.</w:t>
+      <w:proofErr w:type="spellEnd"/>
+      <w:r>
+        <w:t xml:space="preserve"> représente un service hébergé par le gestionnaire de container Tomcat Embedded, au sens Spring Boot, accessible via le port TCP : 9203.</w:t>
       </w:r>
     </w:p>
     <w:p>
@@ -9138,6 +9791,7 @@
           <w:numId w:val="15"/>
         </w:numPr>
       </w:pPr>
+      <w:proofErr w:type="spellStart"/>
       <w:r>
         <w:t>api_</w:t>
       </w:r>
@@ -9145,7 +9799,11 @@
         <w:t>g</w:t>
       </w:r>
       <w:r>
-        <w:t xml:space="preserve">estSystPaiement pour transmettre les données nécessaires au paiement d’une commande au service d’interface entre le système de paiement et l’application </w:t>
+        <w:t>estSystPaiement</w:t>
+      </w:r>
+      <w:proofErr w:type="spellEnd"/>
+      <w:r>
+        <w:t xml:space="preserve"> pour transmettre les données nécessaires au paiement d’une commande au service d’interface entre le système de paiement et l’application </w:t>
       </w:r>
       <w:r>
         <w:t>OC Pizza</w:t>
@@ -9168,15 +9826,16 @@
       <w:pPr>
         <w:pStyle w:val="Corpsdetexte"/>
       </w:pPr>
+      <w:bookmarkStart w:id="35" w:name="_GoBack"/>
       <w:r>
         <w:rPr>
           <w:noProof/>
         </w:rPr>
         <w:drawing>
-          <wp:inline distT="0" distB="0" distL="0" distR="0" wp14:anchorId="5B50C6B9" wp14:editId="795B7002">
-            <wp:extent cx="6120130" cy="4013835"/>
-            <wp:effectExtent l="0" t="0" r="0" b="5715"/>
-            <wp:docPr id="24" name="Image 24" descr="Une image contenant capture d’écran&#10;&#10;Description générée automatiquement"/>
+          <wp:inline distT="0" distB="0" distL="0" distR="0" wp14:anchorId="54573658" wp14:editId="05158683">
+            <wp:extent cx="5035463" cy="3302465"/>
+            <wp:effectExtent l="0" t="0" r="0" b="0"/>
+            <wp:docPr id="4" name="Image 4" descr="Une image contenant capture d’écran&#10;&#10;Description générée automatiquement"/>
             <wp:cNvGraphicFramePr>
               <a:graphicFrameLocks xmlns:a="http://schemas.openxmlformats.org/drawingml/2006/main" noChangeAspect="1"/>
             </wp:cNvGraphicFramePr>
@@ -9184,7 +9843,7 @@
               <a:graphicData uri="http://schemas.openxmlformats.org/drawingml/2006/picture">
                 <pic:pic xmlns:pic="http://schemas.openxmlformats.org/drawingml/2006/picture">
                   <pic:nvPicPr>
-                    <pic:cNvPr id="24" name="Deployment.png"/>
+                    <pic:cNvPr id="4" name="Deployment.png"/>
                     <pic:cNvPicPr/>
                   </pic:nvPicPr>
                   <pic:blipFill>
@@ -9202,7 +9861,7 @@
                   <pic:spPr>
                     <a:xfrm>
                       <a:off x="0" y="0"/>
-                      <a:ext cx="6120130" cy="4013835"/>
+                      <a:ext cx="5052799" cy="3313835"/>
                     </a:xfrm>
                     <a:prstGeom prst="rect">
                       <a:avLst/>
@@ -9214,16 +9873,17 @@
           </wp:inline>
         </w:drawing>
       </w:r>
+      <w:bookmarkEnd w:id="35"/>
     </w:p>
     <w:p>
       <w:pPr>
         <w:pStyle w:val="Titre2"/>
       </w:pPr>
-      <w:bookmarkStart w:id="35" w:name="_Toc28101256"/>
+      <w:bookmarkStart w:id="36" w:name="_Toc28101256"/>
       <w:r>
         <w:t>Serveur de Base de données</w:t>
       </w:r>
-      <w:bookmarkEnd w:id="35"/>
+      <w:bookmarkEnd w:id="36"/>
     </w:p>
     <w:p>
       <w:pPr>
@@ -9243,14 +9903,14 @@
       <w:pPr>
         <w:pStyle w:val="Titre2"/>
       </w:pPr>
-      <w:bookmarkStart w:id="36" w:name="_Toc28101257"/>
+      <w:bookmarkStart w:id="37" w:name="_Toc28101257"/>
       <w:r>
         <w:t xml:space="preserve">Serveur </w:t>
       </w:r>
       <w:r>
         <w:t>d’application</w:t>
       </w:r>
-      <w:bookmarkEnd w:id="36"/>
+      <w:bookmarkEnd w:id="37"/>
     </w:p>
     <w:p>
       <w:pPr>
@@ -9264,21 +9924,21 @@
       <w:pPr>
         <w:pStyle w:val="Titre1"/>
       </w:pPr>
-      <w:bookmarkStart w:id="37" w:name="_Toc28101258"/>
+      <w:bookmarkStart w:id="38" w:name="_Toc28101258"/>
       <w:r>
         <w:t>Architecture logicielle</w:t>
       </w:r>
-      <w:bookmarkEnd w:id="37"/>
+      <w:bookmarkEnd w:id="38"/>
     </w:p>
     <w:p>
       <w:pPr>
         <w:pStyle w:val="Titre2"/>
       </w:pPr>
-      <w:bookmarkStart w:id="38" w:name="_Toc28101259"/>
+      <w:bookmarkStart w:id="39" w:name="_Toc28101259"/>
       <w:r>
         <w:t>Principes généraux</w:t>
       </w:r>
-      <w:bookmarkEnd w:id="38"/>
+      <w:bookmarkEnd w:id="39"/>
     </w:p>
     <w:p>
       <w:pPr>
@@ -9287,6 +9947,7 @@
       <w:r>
         <w:t xml:space="preserve">Les sources et versions du projet sont gérées par </w:t>
       </w:r>
+      <w:proofErr w:type="spellStart"/>
       <w:r>
         <w:rPr>
           <w:b/>
@@ -9294,6 +9955,7 @@
         </w:rPr>
         <w:t>Git</w:t>
       </w:r>
+      <w:proofErr w:type="spellEnd"/>
       <w:r>
         <w:t xml:space="preserve">, les dépendances et le packaging par </w:t>
       </w:r>
@@ -9312,10 +9974,34 @@
           <w:b/>
           <w:bCs/>
         </w:rPr>
-        <w:t xml:space="preserve"> npm </w:t>
-      </w:r>
-      <w:r>
-        <w:t>pour les sources TypeScript.</w:t>
+        <w:t xml:space="preserve"> </w:t>
+      </w:r>
+      <w:proofErr w:type="spellStart"/>
+      <w:r>
+        <w:rPr>
+          <w:b/>
+          <w:bCs/>
+        </w:rPr>
+        <w:t>npm</w:t>
+      </w:r>
+      <w:proofErr w:type="spellEnd"/>
+      <w:r>
+        <w:rPr>
+          <w:b/>
+          <w:bCs/>
+        </w:rPr>
+        <w:t xml:space="preserve"> </w:t>
+      </w:r>
+      <w:r>
+        <w:t xml:space="preserve">pour les sources </w:t>
+      </w:r>
+      <w:proofErr w:type="spellStart"/>
+      <w:r>
+        <w:t>TypeScript</w:t>
+      </w:r>
+      <w:proofErr w:type="spellEnd"/>
+      <w:r>
+        <w:t>.</w:t>
       </w:r>
     </w:p>
     <w:p>
@@ -9323,14 +10009,16 @@
         <w:pStyle w:val="Titre3"/>
         <w:spacing w:before="120" w:after="0"/>
       </w:pPr>
-      <w:bookmarkStart w:id="39" w:name="_Toc28101260"/>
+      <w:bookmarkStart w:id="40" w:name="_Toc28101260"/>
       <w:r>
         <w:t xml:space="preserve">Les couches des applications </w:t>
       </w:r>
+      <w:proofErr w:type="spellStart"/>
       <w:r>
         <w:t>Angular</w:t>
       </w:r>
-      <w:bookmarkEnd w:id="39"/>
+      <w:bookmarkEnd w:id="40"/>
+      <w:proofErr w:type="spellEnd"/>
       <w:r>
         <w:t xml:space="preserve"> </w:t>
       </w:r>
@@ -9414,7 +10102,7 @@
         <w:pStyle w:val="Titre3"/>
         <w:spacing w:before="120" w:after="0"/>
       </w:pPr>
-      <w:bookmarkStart w:id="40" w:name="_Toc28101261"/>
+      <w:bookmarkStart w:id="41" w:name="_Toc28101261"/>
       <w:r>
         <w:t>Les couches</w:t>
       </w:r>
@@ -9430,7 +10118,7 @@
       <w:r>
         <w:t>Serveur</w:t>
       </w:r>
-      <w:bookmarkEnd w:id="40"/>
+      <w:bookmarkEnd w:id="41"/>
       <w:r>
         <w:t xml:space="preserve"> </w:t>
       </w:r>
@@ -9527,6 +10215,7 @@
       <w:r>
         <w:t xml:space="preserve">une couche </w:t>
       </w:r>
+      <w:proofErr w:type="spellStart"/>
       <w:r>
         <w:rPr>
           <w:b/>
@@ -9534,6 +10223,7 @@
         </w:rPr>
         <w:t>view</w:t>
       </w:r>
+      <w:proofErr w:type="spellEnd"/>
       <w:r>
         <w:t xml:space="preserve"> : implémentation des </w:t>
       </w:r>
@@ -9558,14 +10248,16 @@
         <w:pStyle w:val="Titre3"/>
         <w:spacing w:before="120" w:after="0"/>
       </w:pPr>
-      <w:bookmarkStart w:id="41" w:name="_Toc28101262"/>
+      <w:bookmarkStart w:id="42" w:name="_Toc28101262"/>
       <w:r>
         <w:t xml:space="preserve">Les modules des applications </w:t>
       </w:r>
+      <w:proofErr w:type="spellStart"/>
       <w:r>
         <w:t>Angular</w:t>
       </w:r>
-      <w:bookmarkEnd w:id="41"/>
+      <w:bookmarkEnd w:id="42"/>
+      <w:proofErr w:type="spellEnd"/>
       <w:r>
         <w:t xml:space="preserve"> </w:t>
       </w:r>
@@ -9583,17 +10275,14 @@
         <w:pStyle w:val="Titre3"/>
         <w:spacing w:before="120" w:after="0"/>
       </w:pPr>
-      <w:bookmarkStart w:id="42" w:name="_Toc28101263"/>
+      <w:bookmarkStart w:id="43" w:name="_Toc28101263"/>
       <w:r>
         <w:t>Les modules</w:t>
       </w:r>
       <w:r>
-        <w:t xml:space="preserve"> </w:t>
-      </w:r>
-      <w:r>
-        <w:t>des applications Serveur</w:t>
-      </w:r>
-      <w:bookmarkEnd w:id="42"/>
+        <w:t xml:space="preserve"> des applications Serveur</w:t>
+      </w:r>
+      <w:bookmarkEnd w:id="43"/>
     </w:p>
     <w:p>
       <w:pPr>
@@ -9626,18 +10315,31 @@
         <w:pStyle w:val="Titre3"/>
         <w:spacing w:before="120" w:after="0"/>
       </w:pPr>
-      <w:bookmarkStart w:id="43" w:name="_Toc28101264"/>
-      <w:r>
-        <w:t>Structure des sources des applications Angular</w:t>
-      </w:r>
-      <w:bookmarkEnd w:id="43"/>
+      <w:bookmarkStart w:id="44" w:name="_Toc28101264"/>
+      <w:r>
+        <w:t xml:space="preserve">Structure des sources des applications </w:t>
+      </w:r>
+      <w:proofErr w:type="spellStart"/>
+      <w:r>
+        <w:t>Angular</w:t>
+      </w:r>
+      <w:bookmarkEnd w:id="44"/>
+      <w:proofErr w:type="spellEnd"/>
     </w:p>
     <w:p>
       <w:pPr>
         <w:pStyle w:val="Corpsdetexte"/>
       </w:pPr>
       <w:r>
-        <w:t xml:space="preserve">La structure d’une application Angular respecte les règles </w:t>
+        <w:t xml:space="preserve">La structure d’une application </w:t>
+      </w:r>
+      <w:proofErr w:type="spellStart"/>
+      <w:r>
+        <w:t>Angular</w:t>
+      </w:r>
+      <w:proofErr w:type="spellEnd"/>
+      <w:r>
+        <w:t xml:space="preserve"> respecte les règles </w:t>
       </w:r>
       <w:r>
         <w:t xml:space="preserve">d’architecture </w:t>
@@ -9649,13 +10351,42 @@
         <w:t>œuvre</w:t>
       </w:r>
       <w:r>
-        <w:t xml:space="preserve"> par le générateur d’application Angular/Cli. </w:t>
+        <w:t xml:space="preserve"> par le générateur d’application </w:t>
+      </w:r>
+      <w:proofErr w:type="spellStart"/>
+      <w:r>
+        <w:t>Angular</w:t>
+      </w:r>
+      <w:proofErr w:type="spellEnd"/>
+      <w:r>
+        <w:t>/</w:t>
+      </w:r>
+      <w:proofErr w:type="spellStart"/>
+      <w:r>
+        <w:t>Cli</w:t>
+      </w:r>
+      <w:proofErr w:type="spellEnd"/>
+      <w:r>
+        <w:t xml:space="preserve">. </w:t>
       </w:r>
       <w:r>
         <w:t xml:space="preserve">Se reporter à la documentation officielle </w:t>
       </w:r>
-      <w:r>
-        <w:t>Angular/Cli pour</w:t>
+      <w:proofErr w:type="spellStart"/>
+      <w:r>
+        <w:t>Angular</w:t>
+      </w:r>
+      <w:proofErr w:type="spellEnd"/>
+      <w:r>
+        <w:t>/</w:t>
+      </w:r>
+      <w:proofErr w:type="spellStart"/>
+      <w:r>
+        <w:t>Cli</w:t>
+      </w:r>
+      <w:proofErr w:type="spellEnd"/>
+      <w:r>
+        <w:t xml:space="preserve"> pour</w:t>
       </w:r>
       <w:r>
         <w:t xml:space="preserve"> </w:t>
@@ -9672,14 +10403,14 @@
         <w:pStyle w:val="Titre3"/>
         <w:spacing w:before="120" w:after="0"/>
       </w:pPr>
-      <w:bookmarkStart w:id="44" w:name="_Toc28101265"/>
+      <w:bookmarkStart w:id="45" w:name="_Toc28101265"/>
       <w:r>
         <w:t>Structure des sources</w:t>
       </w:r>
       <w:r>
         <w:t xml:space="preserve"> des applications Serveur</w:t>
       </w:r>
-      <w:bookmarkEnd w:id="44"/>
+      <w:bookmarkEnd w:id="45"/>
     </w:p>
     <w:p>
       <w:pPr>
@@ -9779,13 +10510,26 @@
         <w:t xml:space="preserve">nom du </w:t>
       </w:r>
       <w:r>
-        <w:t>module maven</w:t>
-      </w:r>
+        <w:t xml:space="preserve">module </w:t>
+      </w:r>
+      <w:proofErr w:type="spellStart"/>
+      <w:r>
+        <w:t>maven</w:t>
+      </w:r>
+      <w:proofErr w:type="spellEnd"/>
       <w:r>
         <w:t>&gt;</w:t>
       </w:r>
       <w:r>
-        <w:t xml:space="preserve"> (ex : Service-FrontalWeb)</w:t>
+        <w:t xml:space="preserve"> (ex : Service-</w:t>
+      </w:r>
+      <w:proofErr w:type="spellStart"/>
+      <w:r>
+        <w:t>FrontalWeb</w:t>
+      </w:r>
+      <w:proofErr w:type="spellEnd"/>
+      <w:r>
+        <w:t>)</w:t>
       </w:r>
       <w:r>
         <w:br/>
@@ -9841,32 +10585,18 @@
         <w:ind w:left="720"/>
       </w:pPr>
       <w:r>
+        <w:t xml:space="preserve"> │       │   </w:t>
+      </w:r>
+      <w:r>
+        <w:t>│</w:t>
+      </w:r>
+      <w:r>
+        <w:t xml:space="preserve">    ├─</w:t>
+      </w:r>
+      <w:r>
         <w:t xml:space="preserve"> </w:t>
       </w:r>
-      <w:r>
-        <w:t>│</w:t>
-      </w:r>
-      <w:r>
-        <w:t xml:space="preserve">       </w:t>
-      </w:r>
-      <w:r>
-        <w:t>│</w:t>
-      </w:r>
-      <w:r>
-        <w:t xml:space="preserve">   </w:t>
-      </w:r>
-      <w:r>
-        <w:t>│</w:t>
-      </w:r>
-      <w:r>
-        <w:t xml:space="preserve">    </w:t>
-      </w:r>
-      <w:r>
-        <w:t>├─</w:t>
-      </w:r>
-      <w:r>
-        <w:t xml:space="preserve"> </w:t>
-      </w:r>
+      <w:proofErr w:type="spellStart"/>
       <w:r>
         <w:rPr>
           <w:b/>
@@ -9875,6 +10605,7 @@
         </w:rPr>
         <w:t>ocpizza</w:t>
       </w:r>
+      <w:proofErr w:type="spellEnd"/>
     </w:p>
     <w:p>
       <w:pPr>
@@ -9882,17 +10613,15 @@
         <w:ind w:left="720"/>
       </w:pPr>
       <w:r>
+        <w:t xml:space="preserve"> │       │   │          </w:t>
+      </w:r>
+      <w:r>
+        <w:t>├─</w:t>
+      </w:r>
+      <w:r>
         <w:t xml:space="preserve"> </w:t>
       </w:r>
-      <w:r>
-        <w:t xml:space="preserve">│       │   │          </w:t>
-      </w:r>
-      <w:r>
-        <w:t>├─</w:t>
-      </w:r>
-      <w:r>
-        <w:t xml:space="preserve"> </w:t>
-      </w:r>
+      <w:proofErr w:type="spellStart"/>
       <w:r>
         <w:rPr>
           <w:b/>
@@ -9901,20 +10630,13 @@
         </w:rPr>
         <w:t>controller</w:t>
       </w:r>
+      <w:proofErr w:type="spellEnd"/>
       <w:r>
         <w:br/>
-      </w:r>
-      <w:r>
-        <w:t xml:space="preserve"> </w:t>
-      </w:r>
-      <w:r>
-        <w:t xml:space="preserve">│       │   │          </w:t>
-      </w:r>
-      <w:r>
-        <w:t>├─</w:t>
-      </w:r>
-      <w:r>
-        <w:t xml:space="preserve"> </w:t>
+        <w:t xml:space="preserve"> │       │   │          </w:t>
+      </w:r>
+      <w:r>
+        <w:t xml:space="preserve">├─ </w:t>
       </w:r>
       <w:r>
         <w:rPr>
@@ -9928,34 +10650,13 @@
         <w:br/>
       </w:r>
       <w:r>
-        <w:t xml:space="preserve"> </w:t>
-      </w:r>
-      <w:r>
-        <w:t>│</w:t>
-      </w:r>
-      <w:r>
-        <w:t xml:space="preserve">       </w:t>
-      </w:r>
-      <w:r>
-        <w:t>│</w:t>
-      </w:r>
-      <w:r>
-        <w:t xml:space="preserve">   </w:t>
-      </w:r>
-      <w:r>
-        <w:t>│</w:t>
-      </w:r>
-      <w:r>
-        <w:t xml:space="preserve">    </w:t>
+        <w:t xml:space="preserve"> │       │   │    </w:t>
       </w:r>
       <w:r>
         <w:t xml:space="preserve">      </w:t>
       </w:r>
       <w:r>
-        <w:t>├─</w:t>
-      </w:r>
-      <w:r>
-        <w:t xml:space="preserve"> </w:t>
+        <w:t xml:space="preserve">├─ </w:t>
       </w:r>
       <w:r>
         <w:rPr>
@@ -9972,14 +10673,13 @@
         <w:ind w:left="720"/>
       </w:pPr>
       <w:r>
-        <w:t xml:space="preserve"> </w:t>
-      </w:r>
-      <w:r>
-        <w:t xml:space="preserve">│       │   │          ├─ </w:t>
-      </w:r>
+        <w:t xml:space="preserve"> │       │   │          ├─ </w:t>
+      </w:r>
+      <w:proofErr w:type="spellStart"/>
       <w:r>
         <w:t>authication</w:t>
       </w:r>
+      <w:proofErr w:type="spellEnd"/>
     </w:p>
     <w:p>
       <w:pPr>
@@ -9987,13 +10687,7 @@
         <w:ind w:left="720"/>
       </w:pPr>
       <w:r>
-        <w:t xml:space="preserve"> </w:t>
-      </w:r>
-      <w:r>
-        <w:t xml:space="preserve">│       │   │          ├─ </w:t>
-      </w:r>
-      <w:r>
-        <w:t>configuration</w:t>
+        <w:t xml:space="preserve"> │       │   │          ├─ configuration</w:t>
       </w:r>
     </w:p>
     <w:p>
@@ -10002,16 +10696,10 @@
         <w:ind w:left="720"/>
       </w:pPr>
       <w:r>
-        <w:t xml:space="preserve"> </w:t>
-      </w:r>
-      <w:r>
-        <w:t xml:space="preserve">│       │   │          </w:t>
-      </w:r>
-      <w:r>
-        <w:t xml:space="preserve">└─ </w:t>
-      </w:r>
-      <w:r>
-        <w:t>utility</w:t>
+        <w:t xml:space="preserve"> │       │   │          </w:t>
+      </w:r>
+      <w:r>
+        <w:t>└─ utility</w:t>
       </w:r>
     </w:p>
     <w:p>
@@ -10022,6 +10710,7 @@
       <w:r>
         <w:t xml:space="preserve"> │       │   └─ </w:t>
       </w:r>
+      <w:proofErr w:type="spellStart"/>
       <w:r>
         <w:rPr>
           <w:b/>
@@ -10030,6 +10719,7 @@
         </w:rPr>
         <w:t>resources</w:t>
       </w:r>
+      <w:proofErr w:type="spellEnd"/>
       <w:r>
         <w:br/>
         <w:t xml:space="preserve"> │       └─ test</w:t>
@@ -10040,8 +10730,13 @@
       </w:r>
       <w:r>
         <w:br/>
-        <w:t xml:space="preserve"> │           └─ resources</w:t>
-      </w:r>
+        <w:t xml:space="preserve"> │           └─ </w:t>
+      </w:r>
+      <w:proofErr w:type="spellStart"/>
+      <w:r>
+        <w:t>resources</w:t>
+      </w:r>
+      <w:proofErr w:type="spellEnd"/>
       <w:r>
         <w:br/>
       </w:r>
@@ -10095,10 +10790,7 @@
         </w:numPr>
       </w:pPr>
       <w:r>
-        <w:t>model</w:t>
-      </w:r>
-      <w:r>
-        <w:t xml:space="preserve"> sont placés dans le répertoire/package </w:t>
+        <w:t xml:space="preserve">model sont placés dans le répertoire/package </w:t>
       </w:r>
       <w:r>
         <w:rPr>
@@ -10120,12 +10812,15 @@
           <w:numId w:val="21"/>
         </w:numPr>
       </w:pPr>
+      <w:proofErr w:type="spellStart"/>
       <w:r>
         <w:t>view</w:t>
       </w:r>
+      <w:proofErr w:type="spellEnd"/>
       <w:r>
         <w:t xml:space="preserve"> sont placés dans le répertoire/package </w:t>
       </w:r>
+      <w:proofErr w:type="spellStart"/>
       <w:r>
         <w:rPr>
           <w:rFonts w:ascii="Courier New" w:eastAsia="Courier New" w:hAnsi="Courier New" w:cs="Courier New"/>
@@ -10134,6 +10829,7 @@
         </w:rPr>
         <w:t>controller</w:t>
       </w:r>
+      <w:proofErr w:type="spellEnd"/>
       <w:r>
         <w:t>.</w:t>
       </w:r>
@@ -10143,10 +10839,7 @@
         <w:pStyle w:val="Corpsdetexte"/>
       </w:pPr>
       <w:r>
-        <w:t>Les fichiers source qui con</w:t>
-      </w:r>
-      <w:r>
-        <w:t xml:space="preserve">tiennent </w:t>
+        <w:t xml:space="preserve">Les fichiers source qui contiennent </w:t>
       </w:r>
     </w:p>
     <w:p>
@@ -10178,8 +10871,29 @@
       <w:r>
         <w:t xml:space="preserve">la configuration </w:t>
       </w:r>
-      <w:r>
-        <w:t xml:space="preserve">spring et spring security sont placés dans le répertoire </w:t>
+      <w:proofErr w:type="spellStart"/>
+      <w:r>
+        <w:t>spring</w:t>
+      </w:r>
+      <w:proofErr w:type="spellEnd"/>
+      <w:r>
+        <w:t xml:space="preserve"> et </w:t>
+      </w:r>
+      <w:proofErr w:type="spellStart"/>
+      <w:r>
+        <w:t>spring</w:t>
+      </w:r>
+      <w:proofErr w:type="spellEnd"/>
+      <w:r>
+        <w:t xml:space="preserve"> </w:t>
+      </w:r>
+      <w:proofErr w:type="spellStart"/>
+      <w:r>
+        <w:t>security</w:t>
+      </w:r>
+      <w:proofErr w:type="spellEnd"/>
+      <w:r>
+        <w:t xml:space="preserve"> sont placés dans le répertoire </w:t>
       </w:r>
       <w:r>
         <w:rPr>
@@ -10207,15 +10921,25 @@
       <w:r>
         <w:t xml:space="preserve">es règles </w:t>
       </w:r>
-      <w:r>
-        <w:t xml:space="preserve">spring </w:t>
-      </w:r>
-      <w:r>
-        <w:t>security applicables</w:t>
-      </w:r>
+      <w:proofErr w:type="spellStart"/>
+      <w:r>
+        <w:t>spring</w:t>
+      </w:r>
+      <w:proofErr w:type="spellEnd"/>
       <w:r>
         <w:t xml:space="preserve"> </w:t>
       </w:r>
+      <w:proofErr w:type="spellStart"/>
+      <w:r>
+        <w:t>security</w:t>
+      </w:r>
+      <w:proofErr w:type="spellEnd"/>
+      <w:r>
+        <w:t xml:space="preserve"> applicables</w:t>
+      </w:r>
+      <w:r>
+        <w:t xml:space="preserve"> </w:t>
+      </w:r>
       <w:r>
         <w:t xml:space="preserve">à l’identification et </w:t>
       </w:r>
@@ -10225,6 +10949,7 @@
       <w:r>
         <w:t xml:space="preserve"> l’utilisateur sont placés dans le répertoire </w:t>
       </w:r>
+      <w:proofErr w:type="spellStart"/>
       <w:r>
         <w:rPr>
           <w:rFonts w:ascii="Courier New" w:eastAsia="Courier New" w:hAnsi="Courier New" w:cs="Courier New"/>
@@ -10233,6 +10958,7 @@
         </w:rPr>
         <w:t>authication</w:t>
       </w:r>
+      <w:proofErr w:type="spellEnd"/>
       <w:r>
         <w:rPr>
           <w:rFonts w:ascii="Courier New" w:eastAsia="Courier New" w:hAnsi="Courier New" w:cs="Courier New"/>
@@ -10254,8 +10980,13 @@
         <w:t>l</w:t>
       </w:r>
       <w:r>
-        <w:t>es outils communs à tous les sources de ce module maven</w:t>
-      </w:r>
+        <w:t xml:space="preserve">es outils communs à tous les sources de ce module </w:t>
+      </w:r>
+      <w:proofErr w:type="spellStart"/>
+      <w:r>
+        <w:t>maven</w:t>
+      </w:r>
+      <w:proofErr w:type="spellEnd"/>
       <w:r>
         <w:t xml:space="preserve"> sont </w:t>
       </w:r>
@@ -10293,9 +11024,25 @@
       <w:r>
         <w:t xml:space="preserve">que sont </w:t>
       </w:r>
-      <w:r>
-        <w:t xml:space="preserve">applications.yml, application.properties et logback-spring.xml sont placés dans le répertoire </w:t>
-      </w:r>
+      <w:proofErr w:type="spellStart"/>
+      <w:r>
+        <w:t>applications.yml</w:t>
+      </w:r>
+      <w:proofErr w:type="spellEnd"/>
+      <w:r>
+        <w:t xml:space="preserve">, </w:t>
+      </w:r>
+      <w:proofErr w:type="spellStart"/>
+      <w:proofErr w:type="gramStart"/>
+      <w:r>
+        <w:t>application.properties</w:t>
+      </w:r>
+      <w:proofErr w:type="spellEnd"/>
+      <w:proofErr w:type="gramEnd"/>
+      <w:r>
+        <w:t xml:space="preserve"> et logback-spring.xml sont placés dans le répertoire </w:t>
+      </w:r>
+      <w:proofErr w:type="spellStart"/>
       <w:r>
         <w:rPr>
           <w:rFonts w:ascii="Courier New" w:eastAsia="Courier New" w:hAnsi="Courier New" w:cs="Courier New"/>
@@ -10304,6 +11051,7 @@
         </w:rPr>
         <w:t>resources</w:t>
       </w:r>
+      <w:proofErr w:type="spellEnd"/>
       <w:r>
         <w:rPr>
           <w:rFonts w:ascii="Courier New" w:eastAsia="Courier New" w:hAnsi="Courier New" w:cs="Courier New"/>
@@ -10332,7 +11080,25 @@
           <w:sz w:val="20"/>
           <w:szCs w:val="20"/>
         </w:rPr>
-        <w:t>test/resources.</w:t>
+        <w:t>test/</w:t>
+      </w:r>
+      <w:proofErr w:type="spellStart"/>
+      <w:r>
+        <w:rPr>
+          <w:rFonts w:ascii="Courier New" w:eastAsia="Courier New" w:hAnsi="Courier New" w:cs="Courier New"/>
+          <w:sz w:val="20"/>
+          <w:szCs w:val="20"/>
+        </w:rPr>
+        <w:t>resources</w:t>
+      </w:r>
+      <w:proofErr w:type="spellEnd"/>
+      <w:r>
+        <w:rPr>
+          <w:rFonts w:ascii="Courier New" w:eastAsia="Courier New" w:hAnsi="Courier New" w:cs="Courier New"/>
+          <w:sz w:val="20"/>
+          <w:szCs w:val="20"/>
+        </w:rPr>
+        <w:t>.</w:t>
       </w:r>
     </w:p>
     <w:p>
@@ -10357,16 +11123,37 @@
         <w:t>Toutes les applications</w:t>
       </w:r>
       <w:r>
-        <w:t xml:space="preserve"> n’ont pas nécessairement besoin de l’ensemble de ces répertoires (ex : Service-FrontalWeb </w:t>
+        <w:t xml:space="preserve"> n’ont pas nécessairement besoin de l’ensemble de ces répertoires (ex : Service-</w:t>
+      </w:r>
+      <w:proofErr w:type="spellStart"/>
+      <w:r>
+        <w:t>FrontalWeb</w:t>
+      </w:r>
+      <w:proofErr w:type="spellEnd"/>
+      <w:r>
+        <w:t xml:space="preserve"> </w:t>
       </w:r>
       <w:r>
         <w:t xml:space="preserve">n’a pas de fichiers </w:t>
       </w:r>
       <w:r>
-        <w:t>en lien avec spring</w:t>
-      </w:r>
-      <w:r>
-        <w:t xml:space="preserve"> security – il n’a donc pas le</w:t>
+        <w:t xml:space="preserve">en lien avec </w:t>
+      </w:r>
+      <w:proofErr w:type="spellStart"/>
+      <w:r>
+        <w:t>spring</w:t>
+      </w:r>
+      <w:proofErr w:type="spellEnd"/>
+      <w:r>
+        <w:t xml:space="preserve"> </w:t>
+      </w:r>
+      <w:proofErr w:type="spellStart"/>
+      <w:r>
+        <w:t>security</w:t>
+      </w:r>
+      <w:proofErr w:type="spellEnd"/>
+      <w:r>
+        <w:t xml:space="preserve"> – il n’a donc pas le</w:t>
       </w:r>
       <w:r>
         <w:t>s</w:t>
@@ -10399,7 +11186,7 @@
       <w:pPr>
         <w:pStyle w:val="Titre2"/>
       </w:pPr>
-      <w:bookmarkStart w:id="45" w:name="_Toc28101266"/>
+      <w:bookmarkStart w:id="46" w:name="_Toc28101266"/>
       <w:r>
         <w:t>Application</w:t>
       </w:r>
@@ -10412,7 +11199,7 @@
       <w:r>
         <w:t>Web</w:t>
       </w:r>
-      <w:bookmarkEnd w:id="45"/>
+      <w:bookmarkEnd w:id="46"/>
     </w:p>
     <w:p>
       <w:pPr>
@@ -10429,6 +11216,7 @@
       <w:pPr>
         <w:pStyle w:val="Corpsdetexte"/>
       </w:pPr>
+      <w:proofErr w:type="spellStart"/>
       <w:r>
         <w:t>W</w:t>
       </w:r>
@@ -10438,6 +11226,7 @@
       <w:r>
         <w:t>_xxx</w:t>
       </w:r>
+      <w:proofErr w:type="spellEnd"/>
     </w:p>
     <w:p>
       <w:pPr>
@@ -10450,13 +11239,34 @@
         <w:sym w:font="Wingdings" w:char="F0E0"/>
       </w:r>
       <w:r>
-        <w:t xml:space="preserve"> fichiers de configurations Angular, TypeScript et </w:t>
-      </w:r>
+        <w:t xml:space="preserve"> fichiers de configurations </w:t>
+      </w:r>
+      <w:proofErr w:type="spellStart"/>
+      <w:r>
+        <w:t>Angular</w:t>
+      </w:r>
+      <w:proofErr w:type="spellEnd"/>
+      <w:r>
+        <w:t xml:space="preserve">, </w:t>
+      </w:r>
+      <w:proofErr w:type="spellStart"/>
+      <w:r>
+        <w:t>TypeScript</w:t>
+      </w:r>
+      <w:proofErr w:type="spellEnd"/>
+      <w:r>
+        <w:t xml:space="preserve"> et </w:t>
+      </w:r>
+      <w:proofErr w:type="spellStart"/>
       <w:r>
         <w:t>n</w:t>
       </w:r>
       <w:r>
-        <w:t>pm.</w:t>
+        <w:t>pm</w:t>
+      </w:r>
+      <w:proofErr w:type="spellEnd"/>
+      <w:r>
+        <w:t>.</w:t>
       </w:r>
     </w:p>
     <w:p>
@@ -10464,10 +11274,7 @@
         <w:pStyle w:val="Corpsdetexte"/>
       </w:pPr>
       <w:r>
-        <w:t>--------</w:t>
-      </w:r>
-      <w:r>
-        <w:t>--</w:t>
+        <w:t>----------</w:t>
       </w:r>
       <w:r>
         <w:sym w:font="Wingdings" w:char="F0E0"/>
@@ -10484,13 +11291,7 @@
         <w:pStyle w:val="Corpsdetexte"/>
       </w:pPr>
       <w:r>
-        <w:t>--------</w:t>
-      </w:r>
-      <w:r>
-        <w:t>---</w:t>
-      </w:r>
-      <w:r>
-        <w:t>--</w:t>
+        <w:t>-------------</w:t>
       </w:r>
       <w:r>
         <w:sym w:font="Wingdings" w:char="F0E0"/>
@@ -10499,21 +11300,20 @@
         <w:t xml:space="preserve"> fichiers de base </w:t>
       </w:r>
       <w:r>
-        <w:t>html et typescript</w:t>
-      </w:r>
+        <w:t xml:space="preserve">html et </w:t>
+      </w:r>
+      <w:proofErr w:type="spellStart"/>
+      <w:r>
+        <w:t>typescript</w:t>
+      </w:r>
+      <w:proofErr w:type="spellEnd"/>
     </w:p>
     <w:p>
       <w:pPr>
         <w:pStyle w:val="Corpsdetexte"/>
       </w:pPr>
       <w:r>
-        <w:t>---------</w:t>
-      </w:r>
-      <w:r>
-        <w:t>---</w:t>
-      </w:r>
-      <w:r>
-        <w:t>-</w:t>
+        <w:t>-------------</w:t>
       </w:r>
       <w:r>
         <w:sym w:font="Wingdings" w:char="F0E0"/>
@@ -10536,22 +11336,98 @@
         <w:pStyle w:val="Corpsdetexte"/>
       </w:pPr>
       <w:r>
-        <w:t>-----------</w:t>
-      </w:r>
-      <w:r>
-        <w:t>---</w:t>
-      </w:r>
-      <w:r>
-        <w:t>--</w:t>
+        <w:t>----------------</w:t>
       </w:r>
       <w:r>
         <w:sym w:font="Wingdings" w:char="F0E0"/>
       </w:r>
       <w:r>
+        <w:t xml:space="preserve"> fichiers pour distinguer la version de développement de celle de production.</w:t>
+      </w:r>
+    </w:p>
+    <w:p>
+      <w:pPr>
+        <w:pStyle w:val="Corpsdetexte"/>
+      </w:pPr>
+      <w:r>
+        <w:t>-------------</w:t>
+      </w:r>
+      <w:r>
+        <w:sym w:font="Wingdings" w:char="F0E0"/>
+      </w:r>
+      <w:r>
+        <w:t xml:space="preserve"> assets/</w:t>
+      </w:r>
+    </w:p>
+    <w:p>
+      <w:pPr>
+        <w:pStyle w:val="Corpsdetexte"/>
+      </w:pPr>
+      <w:r>
+        <w:t>----------------</w:t>
+      </w:r>
+      <w:r>
+        <w:sym w:font="Wingdings" w:char="F0E0"/>
+      </w:r>
+      <w:r>
+        <w:t xml:space="preserve"> images et icones</w:t>
+      </w:r>
+    </w:p>
+    <w:p>
+      <w:pPr>
+        <w:pStyle w:val="Corpsdetexte"/>
+      </w:pPr>
+      <w:r>
+        <w:t>-------------</w:t>
+      </w:r>
+      <w:r>
+        <w:sym w:font="Wingdings" w:char="F0E0"/>
+      </w:r>
+      <w:r>
+        <w:t>app</w:t>
+      </w:r>
+      <w:r>
+        <w:t>/</w:t>
+      </w:r>
+    </w:p>
+    <w:p>
+      <w:pPr>
+        <w:pStyle w:val="Corpsdetexte"/>
+      </w:pPr>
+      <w:r>
+        <w:t>----------------</w:t>
+      </w:r>
+      <w:r>
+        <w:sym w:font="Wingdings" w:char="F0E0"/>
+      </w:r>
+      <w:r>
+        <w:t xml:space="preserve"> fichier</w:t>
+      </w:r>
+      <w:r>
+        <w:t>s</w:t>
+      </w:r>
+      <w:r>
         <w:t xml:space="preserve"> </w:t>
       </w:r>
       <w:r>
-        <w:t>fichiers pour distinguer la version de développement de celle de production.</w:t>
+        <w:t>principaux de l’application (</w:t>
+      </w:r>
+      <w:r>
+        <w:t xml:space="preserve">du module </w:t>
+      </w:r>
+      <w:r>
+        <w:t xml:space="preserve">au sens </w:t>
+      </w:r>
+      <w:proofErr w:type="spellStart"/>
+      <w:r>
+        <w:t>Angular</w:t>
+      </w:r>
+      <w:proofErr w:type="spellEnd"/>
+      <w:r>
+        <w:t>)</w:t>
+      </w:r>
+      <w:r>
+        <w:t xml:space="preserve"> :  </w:t>
       </w:r>
     </w:p>
     <w:p>
@@ -10559,13 +11435,21 @@
         <w:pStyle w:val="Corpsdetexte"/>
       </w:pPr>
       <w:r>
-        <w:t>-------------</w:t>
+        <w:t>----------------</w:t>
       </w:r>
       <w:r>
         <w:sym w:font="Wingdings" w:char="F0E0"/>
       </w:r>
       <w:r>
-        <w:t xml:space="preserve"> assets/</w:t>
+        <w:t xml:space="preserve"> </w:t>
+      </w:r>
+      <w:proofErr w:type="spellStart"/>
+      <w:r>
+        <w:t>xxxx</w:t>
+      </w:r>
+      <w:proofErr w:type="spellEnd"/>
+      <w:r>
+        <w:t>/</w:t>
       </w:r>
     </w:p>
     <w:p>
@@ -10573,53 +11457,267 @@
         <w:pStyle w:val="Corpsdetexte"/>
       </w:pPr>
       <w:r>
-        <w:t>-----------</w:t>
-      </w:r>
-      <w:r>
-        <w:t>---</w:t>
-      </w:r>
-      <w:r>
-        <w:t>--</w:t>
+        <w:t>-------------------</w:t>
       </w:r>
       <w:r>
         <w:sym w:font="Wingdings" w:char="F0E0"/>
       </w:r>
       <w:r>
-        <w:t xml:space="preserve"> images et icones</w:t>
-      </w:r>
+        <w:t xml:space="preserve"> fichiers </w:t>
+      </w:r>
+      <w:r>
+        <w:t xml:space="preserve">composants et </w:t>
+      </w:r>
+      <w:r>
+        <w:t>services du</w:t>
+      </w:r>
+      <w:r>
+        <w:t xml:space="preserve"> composant </w:t>
+      </w:r>
+      <w:proofErr w:type="spellStart"/>
+      <w:r>
+        <w:t>xxxx</w:t>
+      </w:r>
+      <w:proofErr w:type="spellEnd"/>
+      <w:r>
+        <w:t>.</w:t>
+      </w:r>
+    </w:p>
+    <w:p>
+      <w:pPr>
+        <w:pStyle w:val="Titre1"/>
+      </w:pPr>
+      <w:bookmarkStart w:id="47" w:name="_Toc28101267"/>
+      <w:r>
+        <w:t>Points particuliers</w:t>
+      </w:r>
+      <w:bookmarkEnd w:id="47"/>
+    </w:p>
+    <w:p>
+      <w:pPr>
+        <w:pStyle w:val="Titre2"/>
+      </w:pPr>
+      <w:bookmarkStart w:id="48" w:name="_Toc28101268"/>
+      <w:r>
+        <w:t>Gestion des logs</w:t>
+      </w:r>
+      <w:bookmarkEnd w:id="48"/>
     </w:p>
     <w:p>
       <w:pPr>
         <w:pStyle w:val="Corpsdetexte"/>
       </w:pPr>
       <w:r>
-        <w:t>-------------</w:t>
-      </w:r>
-      <w:r>
-        <w:sym w:font="Wingdings" w:char="F0E0"/>
-      </w:r>
-      <w:r>
-        <w:t>app</w:t>
-      </w:r>
+        <w:t xml:space="preserve">Chaque application Java </w:t>
+      </w:r>
+      <w:r>
+        <w:t>embarque la librairie Slf</w:t>
+      </w:r>
+      <w:r>
+        <w:t>4j /</w:t>
+      </w:r>
+      <w:proofErr w:type="spellStart"/>
+      <w:r>
+        <w:t>Logback</w:t>
+      </w:r>
+      <w:proofErr w:type="spellEnd"/>
+      <w:r>
+        <w:t>.</w:t>
+      </w:r>
+      <w:r>
+        <w:t xml:space="preserve"> </w:t>
+      </w:r>
+      <w:r>
+        <w:t xml:space="preserve">A la racine </w:t>
+      </w:r>
+      <w:r>
+        <w:t xml:space="preserve">de chaque application se trouve le répertoire logs qui contient un fichier du nom de l’application suffixé par </w:t>
+      </w:r>
+      <w:r>
+        <w:t>« </w:t>
+      </w:r>
+      <w:r>
+        <w:t>.log</w:t>
+      </w:r>
+      <w:r>
+        <w:t> »</w:t>
+      </w:r>
+      <w:r>
+        <w:t>.</w:t>
+      </w:r>
+    </w:p>
+    <w:p>
+      <w:pPr>
+        <w:pStyle w:val="Titre2"/>
+      </w:pPr>
+      <w:bookmarkStart w:id="49" w:name="__RefHeading__7193_1280642937"/>
+      <w:bookmarkStart w:id="50" w:name="_Toc28101269"/>
+      <w:bookmarkEnd w:id="49"/>
+      <w:r>
+        <w:t>Fichiers de configuration</w:t>
+      </w:r>
+      <w:bookmarkEnd w:id="50"/>
+    </w:p>
+    <w:p>
+      <w:pPr>
+        <w:pStyle w:val="Titre3"/>
+      </w:pPr>
+      <w:bookmarkStart w:id="51" w:name="_Toc28101270"/>
+      <w:r>
+        <w:t>Application web</w:t>
+      </w:r>
+      <w:bookmarkEnd w:id="51"/>
+    </w:p>
+    <w:p>
+      <w:pPr>
+        <w:pStyle w:val="Corpsdetexte"/>
+      </w:pPr>
+      <w:r>
+        <w:t xml:space="preserve">Aucun – il s’agit d’une application </w:t>
+      </w:r>
+      <w:proofErr w:type="spellStart"/>
+      <w:r>
+        <w:t>A</w:t>
+      </w:r>
+      <w:r>
+        <w:t>ngular</w:t>
+      </w:r>
+      <w:proofErr w:type="spellEnd"/>
       <w:r>
         <w:t>/</w:t>
       </w:r>
+      <w:proofErr w:type="spellStart"/>
+      <w:r>
+        <w:t>node</w:t>
+      </w:r>
+      <w:proofErr w:type="spellEnd"/>
+      <w:r>
+        <w:t xml:space="preserve"> packagée non modifiable.</w:t>
+      </w:r>
+      <w:r>
+        <w:t xml:space="preserve"> Le choix du port d’écoute </w:t>
+      </w:r>
+      <w:r>
+        <w:t>est effectué en ligne de commande lors du lancement de l’application.</w:t>
+      </w:r>
+    </w:p>
+    <w:p>
+      <w:pPr>
+        <w:pStyle w:val="Titre4"/>
+      </w:pPr>
+      <w:bookmarkStart w:id="52" w:name="_Toc28101271"/>
+      <w:proofErr w:type="spellStart"/>
+      <w:r>
+        <w:t>Datasource</w:t>
+      </w:r>
+      <w:bookmarkEnd w:id="52"/>
+      <w:proofErr w:type="spellEnd"/>
     </w:p>
     <w:p>
       <w:pPr>
         <w:pStyle w:val="Corpsdetexte"/>
       </w:pPr>
       <w:r>
-        <w:t>---</w:t>
-      </w:r>
-      <w:r>
-        <w:t>-------------</w:t>
-      </w:r>
-      <w:r>
-        <w:sym w:font="Wingdings" w:char="F0E0"/>
-      </w:r>
-      <w:r>
-        <w:t xml:space="preserve"> fichier</w:t>
+        <w:t>L</w:t>
+      </w:r>
+      <w:r>
+        <w:t>e</w:t>
+      </w:r>
+      <w:r>
+        <w:t xml:space="preserve"> </w:t>
+      </w:r>
+      <w:proofErr w:type="spellStart"/>
+      <w:r>
+        <w:t>datasource</w:t>
+      </w:r>
+      <w:proofErr w:type="spellEnd"/>
+      <w:r>
+        <w:t xml:space="preserve"> (</w:t>
+      </w:r>
+      <w:r>
+        <w:t>paramètres JDBC et paramètres JPA/Hibernate</w:t>
+      </w:r>
+      <w:r>
+        <w:t>)</w:t>
+      </w:r>
+      <w:r>
+        <w:t xml:space="preserve"> est défini dans le fichier de configuration du service-</w:t>
+      </w:r>
+      <w:proofErr w:type="spellStart"/>
+      <w:r>
+        <w:t>crud</w:t>
+      </w:r>
+      <w:proofErr w:type="spellEnd"/>
+      <w:r>
+        <w:t>, main/</w:t>
+      </w:r>
+      <w:proofErr w:type="spellStart"/>
+      <w:r>
+        <w:t>resources</w:t>
+      </w:r>
+      <w:proofErr w:type="spellEnd"/>
+      <w:r>
+        <w:t>/</w:t>
+      </w:r>
+      <w:proofErr w:type="spellStart"/>
+      <w:r>
+        <w:t>application.yml</w:t>
+      </w:r>
+      <w:proofErr w:type="spellEnd"/>
+      <w:r>
+        <w:t>.</w:t>
+      </w:r>
+    </w:p>
+    <w:p>
+      <w:r>
+        <w:t>Ce fichier n’est pas modifiable par l’utilisateur.</w:t>
+      </w:r>
+    </w:p>
+    <w:p>
+      <w:pPr>
+        <w:pStyle w:val="Titre4"/>
+      </w:pPr>
+      <w:bookmarkStart w:id="53" w:name="_Toc28101272"/>
+      <w:r>
+        <w:t xml:space="preserve">Fichier </w:t>
+      </w:r>
+      <w:r>
+        <w:t>de configuration des Logs</w:t>
+      </w:r>
+      <w:bookmarkEnd w:id="53"/>
+    </w:p>
+    <w:p>
+      <w:r>
+        <w:t xml:space="preserve">Il s’agit du fichier </w:t>
+      </w:r>
+      <w:r>
+        <w:t>logback-spring</w:t>
+      </w:r>
+      <w:r>
+        <w:t>.xml,</w:t>
+      </w:r>
+      <w:r>
+        <w:t xml:space="preserve"> présent dans le répertoire main/</w:t>
+      </w:r>
+      <w:proofErr w:type="spellStart"/>
+      <w:r>
+        <w:t>resources</w:t>
+      </w:r>
+      <w:proofErr w:type="spellEnd"/>
+      <w:r>
+        <w:t xml:space="preserve"> de chaque application java</w:t>
+      </w:r>
+      <w:r>
+        <w:t>.  Ce fichier n’est pas modifiable par l’utilisateur.</w:t>
+      </w:r>
+    </w:p>
+    <w:p>
+      <w:pPr>
+        <w:pStyle w:val="Titre3"/>
+      </w:pPr>
+      <w:bookmarkStart w:id="54" w:name="_Toc28101273"/>
+      <w:r>
+        <w:t>Application</w:t>
       </w:r>
       <w:r>
         <w:t>s</w:t>
@@ -10628,16 +11726,11 @@
         <w:t xml:space="preserve"> </w:t>
       </w:r>
       <w:r>
-        <w:t>principaux de l’application (</w:t>
-      </w:r>
-      <w:r>
-        <w:t xml:space="preserve">du module </w:t>
-      </w:r>
-      <w:r>
-        <w:t>au sens Angular)</w:t>
-      </w:r>
-      <w:r>
-        <w:t xml:space="preserve"> :  </w:t>
+        <w:t>serveur</w:t>
+      </w:r>
+      <w:bookmarkEnd w:id="54"/>
+      <w:r>
+        <w:t xml:space="preserve"> </w:t>
       </w:r>
     </w:p>
     <w:p>
@@ -10645,418 +11738,178 @@
         <w:pStyle w:val="Corpsdetexte"/>
       </w:pPr>
       <w:r>
-        <w:t>-----------</w:t>
-      </w:r>
-      <w:r>
-        <w:t>---</w:t>
-      </w:r>
-      <w:r>
-        <w:t>--</w:t>
-      </w:r>
-      <w:r>
-        <w:sym w:font="Wingdings" w:char="F0E0"/>
+        <w:t xml:space="preserve">Les fichiers </w:t>
+      </w:r>
+      <w:r>
+        <w:t xml:space="preserve">de configuration </w:t>
+      </w:r>
+      <w:r>
+        <w:t xml:space="preserve">sont </w:t>
+      </w:r>
+      <w:r>
+        <w:t xml:space="preserve">application. </w:t>
+      </w:r>
+      <w:proofErr w:type="spellStart"/>
+      <w:r>
+        <w:t>properties</w:t>
+      </w:r>
+      <w:proofErr w:type="spellEnd"/>
+      <w:r>
+        <w:t xml:space="preserve">, </w:t>
+      </w:r>
+      <w:proofErr w:type="spellStart"/>
+      <w:r>
+        <w:t>application.yml</w:t>
+      </w:r>
+      <w:proofErr w:type="spellEnd"/>
+      <w:r>
+        <w:t>, dans main/</w:t>
+      </w:r>
+      <w:proofErr w:type="spellStart"/>
+      <w:r>
+        <w:t>resources</w:t>
+      </w:r>
+      <w:proofErr w:type="spellEnd"/>
+      <w:r>
+        <w:t xml:space="preserve"> de chaque application java</w:t>
+      </w:r>
+      <w:r>
+        <w:t>.</w:t>
       </w:r>
       <w:r>
         <w:t xml:space="preserve"> </w:t>
       </w:r>
-      <w:r>
-        <w:t>xxxx/</w:t>
-      </w:r>
     </w:p>
     <w:p>
       <w:pPr>
         <w:pStyle w:val="Corpsdetexte"/>
       </w:pPr>
-      <w:r>
-        <w:t>------</w:t>
-      </w:r>
-      <w:r>
-        <w:t>-------------</w:t>
-      </w:r>
-      <w:r>
-        <w:sym w:font="Wingdings" w:char="F0E0"/>
-      </w:r>
-      <w:r>
-        <w:t xml:space="preserve"> fichiers </w:t>
-      </w:r>
-      <w:r>
-        <w:t xml:space="preserve">composants et </w:t>
-      </w:r>
-      <w:r>
-        <w:t>services du</w:t>
-      </w:r>
-      <w:r>
-        <w:t xml:space="preserve"> composant xxxx</w:t>
-      </w:r>
-      <w:r>
-        <w:t>.</w:t>
-      </w:r>
-    </w:p>
-    <w:p>
-      <w:pPr>
-        <w:pStyle w:val="Titre1"/>
-      </w:pPr>
-      <w:bookmarkStart w:id="46" w:name="_Toc28101267"/>
-      <w:r>
-        <w:t>Points particuliers</w:t>
-      </w:r>
-      <w:bookmarkEnd w:id="46"/>
+      <w:proofErr w:type="spellStart"/>
+      <w:r>
+        <w:t>Application.properties</w:t>
+      </w:r>
+      <w:proofErr w:type="spellEnd"/>
+      <w:r>
+        <w:t xml:space="preserve"> contient le </w:t>
+      </w:r>
+      <w:r>
+        <w:t>paramétrage</w:t>
+      </w:r>
+      <w:r>
+        <w:t xml:space="preserve"> </w:t>
+      </w:r>
+      <w:proofErr w:type="spellStart"/>
+      <w:r>
+        <w:t>springtools</w:t>
+      </w:r>
+      <w:proofErr w:type="spellEnd"/>
+      <w:r>
+        <w:t xml:space="preserve"> ainsi que les éléments de configuration applicatif de chaque application java.</w:t>
+      </w:r>
+    </w:p>
+    <w:p>
+      <w:pPr>
+        <w:pStyle w:val="Corpsdetexte"/>
+      </w:pPr>
+      <w:proofErr w:type="spellStart"/>
+      <w:r>
+        <w:t>Application.yml</w:t>
+      </w:r>
+      <w:proofErr w:type="spellEnd"/>
+      <w:r>
+        <w:t xml:space="preserve"> contient le n° de port sur lequel Tomcat Embedded écoute.</w:t>
+      </w:r>
+      <w:r>
+        <w:t xml:space="preserve"> Pour l’application Service-</w:t>
+      </w:r>
+      <w:proofErr w:type="spellStart"/>
+      <w:r>
+        <w:t>Crud</w:t>
+      </w:r>
+      <w:proofErr w:type="spellEnd"/>
+      <w:r>
+        <w:t xml:space="preserve"> y sont défini</w:t>
+      </w:r>
+      <w:r>
+        <w:t>s</w:t>
+      </w:r>
+      <w:r>
+        <w:t xml:space="preserve"> le </w:t>
+      </w:r>
+      <w:proofErr w:type="spellStart"/>
+      <w:r>
+        <w:t>d</w:t>
+      </w:r>
+      <w:r>
+        <w:t>atasource</w:t>
+      </w:r>
+      <w:proofErr w:type="spellEnd"/>
+      <w:r>
+        <w:t xml:space="preserve"> et le comportement JPA/Hibernate.</w:t>
+      </w:r>
+    </w:p>
+    <w:p>
+      <w:pPr>
+        <w:pStyle w:val="Corpsdetexte"/>
+      </w:pPr>
+      <w:r>
+        <w:t>Ces fichiers ne sont pas modifiables par l’utilisateur.</w:t>
+      </w:r>
     </w:p>
     <w:p>
       <w:pPr>
         <w:pStyle w:val="Titre2"/>
       </w:pPr>
-      <w:bookmarkStart w:id="47" w:name="_Toc28101268"/>
-      <w:r>
-        <w:t>Gestion des logs</w:t>
-      </w:r>
-      <w:bookmarkEnd w:id="47"/>
+      <w:bookmarkStart w:id="55" w:name="_Toc28101274"/>
+      <w:r>
+        <w:t>Ressources</w:t>
+      </w:r>
+      <w:bookmarkEnd w:id="55"/>
     </w:p>
     <w:p>
       <w:pPr>
         <w:pStyle w:val="Corpsdetexte"/>
       </w:pPr>
       <w:r>
-        <w:t xml:space="preserve">Chaque application Java </w:t>
-      </w:r>
-      <w:r>
-        <w:t>embarque la librairie Slf</w:t>
-      </w:r>
-      <w:r>
-        <w:t>4j /</w:t>
-      </w:r>
-      <w:r>
-        <w:t>Logback.</w:t>
+        <w:t>Sans-objet</w:t>
+      </w:r>
+    </w:p>
+    <w:p>
+      <w:pPr>
+        <w:pStyle w:val="Titre2"/>
+      </w:pPr>
+      <w:bookmarkStart w:id="56" w:name="_Toc28101275"/>
+      <w:r>
+        <w:t>Environnement de développement</w:t>
+      </w:r>
+      <w:bookmarkEnd w:id="56"/>
+    </w:p>
+    <w:p>
+      <w:pPr>
+        <w:pStyle w:val="Corpsdetexte"/>
+      </w:pPr>
+      <w:r>
+        <w:t>Pour ce qui concerne l</w:t>
+      </w:r>
+      <w:r>
+        <w:t>e</w:t>
+      </w:r>
+      <w:r>
+        <w:t>s développement</w:t>
+      </w:r>
+      <w:r>
+        <w:t>s</w:t>
       </w:r>
       <w:r>
         <w:t xml:space="preserve"> </w:t>
       </w:r>
       <w:r>
-        <w:t xml:space="preserve">A la racine </w:t>
-      </w:r>
-      <w:r>
-        <w:t xml:space="preserve">de chaque application se trouve le répertoire logs qui contient un fichier du nom de l’application suffixé par </w:t>
-      </w:r>
-      <w:r>
-        <w:t>« </w:t>
-      </w:r>
-      <w:r>
-        <w:t>.log</w:t>
-      </w:r>
-      <w:r>
-        <w:t> »</w:t>
-      </w:r>
-      <w:r>
-        <w:t>.</w:t>
-      </w:r>
-    </w:p>
-    <w:p>
-      <w:pPr>
-        <w:pStyle w:val="Titre2"/>
-      </w:pPr>
-      <w:bookmarkStart w:id="48" w:name="__RefHeading__7193_1280642937"/>
-      <w:bookmarkStart w:id="49" w:name="_Toc28101269"/>
-      <w:bookmarkEnd w:id="48"/>
-      <w:r>
-        <w:t>Fichiers de configuration</w:t>
-      </w:r>
-      <w:bookmarkEnd w:id="49"/>
-    </w:p>
-    <w:p>
-      <w:pPr>
-        <w:pStyle w:val="Titre3"/>
-      </w:pPr>
-      <w:bookmarkStart w:id="50" w:name="_Toc28101270"/>
-      <w:r>
-        <w:t>Application web</w:t>
-      </w:r>
-      <w:bookmarkEnd w:id="50"/>
-    </w:p>
-    <w:p>
-      <w:pPr>
-        <w:pStyle w:val="Corpsdetexte"/>
-      </w:pPr>
-      <w:r>
-        <w:t xml:space="preserve">Aucun – il s’agit d’une application </w:t>
-      </w:r>
-      <w:r>
-        <w:t>A</w:t>
-      </w:r>
-      <w:r>
-        <w:t>ngular/node</w:t>
-      </w:r>
-      <w:r>
-        <w:t xml:space="preserve"> packagée non modifiable.</w:t>
-      </w:r>
-      <w:r>
-        <w:t xml:space="preserve"> Le choix du port d’écoute </w:t>
-      </w:r>
-      <w:r>
-        <w:t>est effectué en ligne de commande lors du lancement de l’application.</w:t>
-      </w:r>
-    </w:p>
-    <w:p>
-      <w:pPr>
-        <w:pStyle w:val="Titre4"/>
-      </w:pPr>
-      <w:bookmarkStart w:id="51" w:name="_Toc28101271"/>
-      <w:r>
-        <w:t>Datasource</w:t>
-      </w:r>
-      <w:bookmarkEnd w:id="51"/>
-    </w:p>
-    <w:p>
-      <w:pPr>
-        <w:pStyle w:val="Corpsdetexte"/>
-      </w:pPr>
-      <w:r>
-        <w:t>L</w:t>
-      </w:r>
-      <w:r>
-        <w:t>e</w:t>
+        <w:t>java :</w:t>
       </w:r>
       <w:r>
         <w:t xml:space="preserve"> </w:t>
       </w:r>
-      <w:r>
-        <w:t>datasource</w:t>
-      </w:r>
-      <w:r>
-        <w:t xml:space="preserve"> (</w:t>
-      </w:r>
-      <w:r>
-        <w:t>paramètres JDBC et paramètres JPA/Hibernate</w:t>
-      </w:r>
-      <w:r>
-        <w:t>)</w:t>
-      </w:r>
-      <w:r>
-        <w:t xml:space="preserve"> est défini dans le fichier de configuration du service-crud</w:t>
-      </w:r>
-      <w:r>
-        <w:t xml:space="preserve">, </w:t>
-      </w:r>
-      <w:r>
-        <w:t>main/resources</w:t>
-      </w:r>
-      <w:r>
-        <w:t>/application.yml.</w:t>
-      </w:r>
-    </w:p>
-    <w:p>
-      <w:r>
-        <w:t>Ce fichier n’est pas modifiable par l’utilisateur.</w:t>
-      </w:r>
-    </w:p>
-    <w:p>
-      <w:pPr>
-        <w:pStyle w:val="Titre4"/>
-      </w:pPr>
-      <w:bookmarkStart w:id="52" w:name="_Toc28101272"/>
-      <w:r>
-        <w:t xml:space="preserve">Fichier </w:t>
-      </w:r>
-      <w:r>
-        <w:t>de configuration des Logs</w:t>
-      </w:r>
-      <w:bookmarkEnd w:id="52"/>
-    </w:p>
-    <w:p>
-      <w:r>
-        <w:t xml:space="preserve">Il s’agit du fichier </w:t>
-      </w:r>
-      <w:r>
-        <w:t>logback-spring</w:t>
-      </w:r>
-      <w:r>
-        <w:t>.xml,</w:t>
-      </w:r>
-      <w:r>
-        <w:t xml:space="preserve"> présent dans le répertoire main/resources de chaque application java</w:t>
-      </w:r>
-      <w:r>
-        <w:t>.  Ce fichier n’est pas modifiable par l’utilisateur.</w:t>
-      </w:r>
-    </w:p>
-    <w:p>
-      <w:pPr>
-        <w:pStyle w:val="Titre3"/>
-      </w:pPr>
-      <w:bookmarkStart w:id="53" w:name="_Toc28101273"/>
-      <w:r>
-        <w:t>Application</w:t>
-      </w:r>
-      <w:r>
-        <w:t>s</w:t>
-      </w:r>
-      <w:r>
-        <w:t xml:space="preserve"> </w:t>
-      </w:r>
-      <w:r>
-        <w:t>serveur</w:t>
-      </w:r>
-      <w:bookmarkEnd w:id="53"/>
-      <w:r>
-        <w:t xml:space="preserve"> </w:t>
-      </w:r>
-    </w:p>
-    <w:p>
-      <w:pPr>
-        <w:pStyle w:val="Corpsdetexte"/>
-      </w:pPr>
-      <w:r>
-        <w:t xml:space="preserve">Les fichiers </w:t>
-      </w:r>
-      <w:r>
-        <w:t xml:space="preserve">de configuration </w:t>
-      </w:r>
-      <w:r>
-        <w:t xml:space="preserve">sont </w:t>
-      </w:r>
-      <w:r>
-        <w:t>application. properties</w:t>
-      </w:r>
-      <w:r>
-        <w:t>, application.yml</w:t>
-      </w:r>
-      <w:r>
-        <w:t xml:space="preserve">, dans </w:t>
-      </w:r>
-      <w:r>
-        <w:t>main/resources de chaque application java</w:t>
-      </w:r>
-      <w:r>
-        <w:t>.</w:t>
-      </w:r>
-      <w:r>
-        <w:t xml:space="preserve"> </w:t>
-      </w:r>
-    </w:p>
-    <w:p>
-      <w:pPr>
-        <w:pStyle w:val="Corpsdetexte"/>
-      </w:pPr>
-      <w:r>
-        <w:t xml:space="preserve">Application.properties contient le </w:t>
-      </w:r>
-      <w:r>
-        <w:t>paramétrage</w:t>
-      </w:r>
-      <w:r>
-        <w:t xml:space="preserve"> springtools</w:t>
-      </w:r>
-      <w:r>
-        <w:t xml:space="preserve"> ainsi que les éléments de configuration applicatif de chaque application java.</w:t>
-      </w:r>
-    </w:p>
-    <w:p>
-      <w:pPr>
-        <w:pStyle w:val="Corpsdetexte"/>
-      </w:pPr>
-      <w:r>
-        <w:t>Application.yml contient le n° de port sur lequel Tomcat Embedded écoute.</w:t>
-      </w:r>
-      <w:r>
-        <w:t xml:space="preserve"> Pour l’application Service-Crud y sont défini</w:t>
-      </w:r>
-      <w:r>
-        <w:t>s</w:t>
-      </w:r>
-      <w:r>
-        <w:t xml:space="preserve"> le </w:t>
-      </w:r>
-      <w:r>
-        <w:t>d</w:t>
-      </w:r>
-      <w:r>
-        <w:t>atasource et le comportement JPA/Hibernate.</w:t>
-      </w:r>
-    </w:p>
-    <w:p>
-      <w:pPr>
-        <w:pStyle w:val="Corpsdetexte"/>
-      </w:pPr>
-      <w:r>
-        <w:t>Ce</w:t>
-      </w:r>
-      <w:r>
-        <w:t>s</w:t>
-      </w:r>
-      <w:r>
-        <w:t xml:space="preserve"> fichier</w:t>
-      </w:r>
-      <w:r>
-        <w:t>s</w:t>
-      </w:r>
-      <w:r>
-        <w:t xml:space="preserve"> </w:t>
-      </w:r>
-      <w:r>
-        <w:t>ne sont</w:t>
-      </w:r>
-      <w:r>
-        <w:t xml:space="preserve"> pas modifiable</w:t>
-      </w:r>
-      <w:r>
-        <w:t>s</w:t>
-      </w:r>
-      <w:r>
-        <w:t xml:space="preserve"> par l’utilisateur.</w:t>
-      </w:r>
-    </w:p>
-    <w:p>
-      <w:pPr>
-        <w:pStyle w:val="Titre2"/>
-      </w:pPr>
-      <w:bookmarkStart w:id="54" w:name="_Toc28101274"/>
-      <w:r>
-        <w:t>Ressources</w:t>
-      </w:r>
-      <w:bookmarkEnd w:id="54"/>
-    </w:p>
-    <w:p>
-      <w:pPr>
-        <w:pStyle w:val="Corpsdetexte"/>
-      </w:pPr>
-      <w:r>
-        <w:t>Sans-objet</w:t>
-      </w:r>
-    </w:p>
-    <w:p>
-      <w:pPr>
-        <w:pStyle w:val="Titre2"/>
-      </w:pPr>
-      <w:bookmarkStart w:id="55" w:name="_Toc28101275"/>
-      <w:r>
-        <w:t>Environnement de développement</w:t>
-      </w:r>
-      <w:bookmarkEnd w:id="55"/>
-    </w:p>
-    <w:p>
-      <w:pPr>
-        <w:pStyle w:val="Corpsdetexte"/>
-      </w:pPr>
-      <w:r>
-        <w:t>Pour ce qui concerne l</w:t>
-      </w:r>
-      <w:r>
-        <w:t>e</w:t>
-      </w:r>
-      <w:r>
-        <w:t>s développement</w:t>
-      </w:r>
-      <w:r>
-        <w:t>s</w:t>
-      </w:r>
-      <w:r>
-        <w:t xml:space="preserve"> </w:t>
-      </w:r>
-      <w:r>
-        <w:t>java :</w:t>
-      </w:r>
-      <w:r>
-        <w:t xml:space="preserve"> </w:t>
-      </w:r>
+      <w:proofErr w:type="spellStart"/>
       <w:r>
         <w:rPr>
           <w:rFonts w:ascii="Arial" w:hAnsi="Arial" w:cs="Arial"/>
@@ -11069,9 +11922,11 @@
         </w:rPr>
         <w:t>JetBrains</w:t>
       </w:r>
+      <w:proofErr w:type="spellEnd"/>
       <w:r>
         <w:t xml:space="preserve"> </w:t>
       </w:r>
+      <w:proofErr w:type="spellStart"/>
       <w:r>
         <w:rPr>
           <w:rFonts w:ascii="Arial" w:hAnsi="Arial" w:cs="Arial"/>
@@ -11082,8 +11937,9 @@
           <w:szCs w:val="21"/>
           <w:shd w:val="clear" w:color="auto" w:fill="FFFFFF"/>
         </w:rPr>
-        <w:t xml:space="preserve">IntelliJ </w:t>
-      </w:r>
+        <w:t>IntelliJ</w:t>
+      </w:r>
+      <w:proofErr w:type="spellEnd"/>
       <w:r>
         <w:rPr>
           <w:rFonts w:ascii="Arial" w:hAnsi="Arial" w:cs="Arial"/>
@@ -11094,26 +11950,6 @@
           <w:szCs w:val="21"/>
           <w:shd w:val="clear" w:color="auto" w:fill="FFFFFF"/>
         </w:rPr>
-        <w:t>2019.3.1 ultimate</w:t>
-      </w:r>
-    </w:p>
-    <w:p>
-      <w:pPr>
-        <w:pStyle w:val="Corpsdetexte"/>
-      </w:pPr>
-      <w:r>
-        <w:t xml:space="preserve">Pour ce qui concerne </w:t>
-      </w:r>
-      <w:r>
-        <w:t xml:space="preserve">le </w:t>
-      </w:r>
-      <w:r>
-        <w:t>SGBD</w:t>
-      </w:r>
-      <w:r>
-        <w:t xml:space="preserve"> : </w:t>
-      </w:r>
-      <w:r>
         <w:t xml:space="preserve"> </w:t>
       </w:r>
       <w:r>
@@ -11126,11 +11962,9 @@
           <w:szCs w:val="21"/>
           <w:shd w:val="clear" w:color="auto" w:fill="FFFFFF"/>
         </w:rPr>
-        <w:t>PgAdmin4</w:t>
-      </w:r>
-      <w:r>
-        <w:t xml:space="preserve">, psql et </w:t>
-      </w:r>
+        <w:t xml:space="preserve">2019.3.1 </w:t>
+      </w:r>
+      <w:proofErr w:type="spellStart"/>
       <w:r>
         <w:rPr>
           <w:rFonts w:ascii="Arial" w:hAnsi="Arial" w:cs="Arial"/>
@@ -11141,24 +11975,25 @@
           <w:szCs w:val="21"/>
           <w:shd w:val="clear" w:color="auto" w:fill="FFFFFF"/>
         </w:rPr>
-        <w:t>JetBrains DataGrip</w:t>
-      </w:r>
-      <w:r>
-        <w:t xml:space="preserve"> 2019.3.1</w:t>
-      </w:r>
+        <w:t>ultimate</w:t>
+      </w:r>
+      <w:proofErr w:type="spellEnd"/>
     </w:p>
     <w:p>
       <w:pPr>
         <w:pStyle w:val="Corpsdetexte"/>
       </w:pPr>
       <w:r>
-        <w:t xml:space="preserve">Pour ce qui concerne les développements </w:t>
-      </w:r>
-      <w:r>
-        <w:t>Angular/</w:t>
-      </w:r>
-      <w:r>
-        <w:t>TypeScript :</w:t>
+        <w:t xml:space="preserve">Pour ce qui concerne </w:t>
+      </w:r>
+      <w:r>
+        <w:t xml:space="preserve">le </w:t>
+      </w:r>
+      <w:r>
+        <w:t>SGBD</w:t>
+      </w:r>
+      <w:r>
+        <w:t xml:space="preserve"> : </w:t>
       </w:r>
       <w:r>
         <w:t xml:space="preserve"> </w:t>
@@ -11173,43 +12008,28 @@
           <w:szCs w:val="21"/>
           <w:shd w:val="clear" w:color="auto" w:fill="FFFFFF"/>
         </w:rPr>
-        <w:t>JetBrains WebStorm</w:t>
-      </w:r>
+        <w:t>PgAdmin4</w:t>
+      </w:r>
+      <w:r>
+        <w:t xml:space="preserve">, </w:t>
+      </w:r>
+      <w:proofErr w:type="spellStart"/>
+      <w:proofErr w:type="gramStart"/>
+      <w:r>
+        <w:t>psql</w:t>
+      </w:r>
+      <w:proofErr w:type="spellEnd"/>
       <w:r>
         <w:t xml:space="preserve"> </w:t>
       </w:r>
       <w:r>
-        <w:t>2019.3.1</w:t>
-      </w:r>
-    </w:p>
-    <w:p>
-      <w:pPr>
-        <w:pStyle w:val="Corpsdetexte"/>
-      </w:pPr>
-      <w:r>
-        <w:t>Pour ce qui concerne</w:t>
-      </w:r>
-      <w:r>
-        <w:t xml:space="preserve"> les tests des développements </w:t>
-      </w:r>
-      <w:r>
-        <w:t>Angular/</w:t>
-      </w:r>
-      <w:r>
-        <w:t>TypeScript :</w:t>
-      </w:r>
+        <w:t xml:space="preserve"> et</w:t>
+      </w:r>
+      <w:proofErr w:type="gramEnd"/>
       <w:r>
         <w:t xml:space="preserve"> </w:t>
       </w:r>
-      <w:r>
-        <w:t>navigateur avec moteur chromium (</w:t>
-      </w:r>
-      <w:r>
-        <w:t>Edge</w:t>
-      </w:r>
-      <w:r>
-        <w:t xml:space="preserve"> ou chrome) avec l’extension </w:t>
-      </w:r>
+      <w:proofErr w:type="spellStart"/>
       <w:r>
         <w:rPr>
           <w:rFonts w:ascii="Arial" w:hAnsi="Arial" w:cs="Arial"/>
@@ -11220,8 +12040,13 @@
           <w:szCs w:val="21"/>
           <w:shd w:val="clear" w:color="auto" w:fill="FFFFFF"/>
         </w:rPr>
-        <w:t>JetBrains IDE Support</w:t>
-      </w:r>
+        <w:t>JetBrains</w:t>
+      </w:r>
+      <w:proofErr w:type="spellEnd"/>
+      <w:r>
+        <w:t xml:space="preserve"> </w:t>
+      </w:r>
+      <w:proofErr w:type="spellStart"/>
       <w:r>
         <w:rPr>
           <w:rFonts w:ascii="Arial" w:hAnsi="Arial" w:cs="Arial"/>
@@ -11232,11 +12057,9 @@
           <w:szCs w:val="21"/>
           <w:shd w:val="clear" w:color="auto" w:fill="FFFFFF"/>
         </w:rPr>
-        <w:t xml:space="preserve"> </w:t>
-      </w:r>
-      <w:r>
-        <w:t>installée</w:t>
-      </w:r>
+        <w:t>IntelliJ</w:t>
+      </w:r>
+      <w:proofErr w:type="spellEnd"/>
       <w:r>
         <w:rPr>
           <w:rFonts w:ascii="Arial" w:hAnsi="Arial" w:cs="Arial"/>
@@ -11247,6 +12070,192 @@
           <w:szCs w:val="21"/>
           <w:shd w:val="clear" w:color="auto" w:fill="FFFFFF"/>
         </w:rPr>
+        <w:t xml:space="preserve"> 2019.3.1 </w:t>
+      </w:r>
+      <w:proofErr w:type="spellStart"/>
+      <w:r>
+        <w:rPr>
+          <w:rFonts w:ascii="Arial" w:hAnsi="Arial" w:cs="Arial"/>
+          <w:b/>
+          <w:bCs/>
+          <w:color w:val="2B2B2B"/>
+          <w:sz w:val="21"/>
+          <w:szCs w:val="21"/>
+          <w:shd w:val="clear" w:color="auto" w:fill="FFFFFF"/>
+        </w:rPr>
+        <w:t>ultimate</w:t>
+      </w:r>
+      <w:proofErr w:type="spellEnd"/>
+    </w:p>
+    <w:p>
+      <w:pPr>
+        <w:pStyle w:val="Corpsdetexte"/>
+      </w:pPr>
+      <w:r>
+        <w:t xml:space="preserve">Pour ce qui concerne les développements </w:t>
+      </w:r>
+      <w:proofErr w:type="spellStart"/>
+      <w:r>
+        <w:t>Angular</w:t>
+      </w:r>
+      <w:proofErr w:type="spellEnd"/>
+      <w:r>
+        <w:t>/</w:t>
+      </w:r>
+      <w:proofErr w:type="spellStart"/>
+      <w:r>
+        <w:t>TypeScript</w:t>
+      </w:r>
+      <w:proofErr w:type="spellEnd"/>
+      <w:r>
+        <w:t xml:space="preserve"> :</w:t>
+      </w:r>
+      <w:r>
+        <w:t xml:space="preserve"> </w:t>
+      </w:r>
+      <w:proofErr w:type="spellStart"/>
+      <w:r>
+        <w:rPr>
+          <w:rFonts w:ascii="Arial" w:hAnsi="Arial" w:cs="Arial"/>
+          <w:b/>
+          <w:bCs/>
+          <w:color w:val="2B2B2B"/>
+          <w:sz w:val="21"/>
+          <w:szCs w:val="21"/>
+          <w:shd w:val="clear" w:color="auto" w:fill="FFFFFF"/>
+        </w:rPr>
+        <w:t>JetBrains</w:t>
+      </w:r>
+      <w:proofErr w:type="spellEnd"/>
+      <w:r>
+        <w:t xml:space="preserve"> </w:t>
+      </w:r>
+      <w:proofErr w:type="spellStart"/>
+      <w:r>
+        <w:rPr>
+          <w:rFonts w:ascii="Arial" w:hAnsi="Arial" w:cs="Arial"/>
+          <w:b/>
+          <w:bCs/>
+          <w:color w:val="2B2B2B"/>
+          <w:sz w:val="21"/>
+          <w:szCs w:val="21"/>
+          <w:shd w:val="clear" w:color="auto" w:fill="FFFFFF"/>
+        </w:rPr>
+        <w:t>IntelliJ</w:t>
+      </w:r>
+      <w:proofErr w:type="spellEnd"/>
+      <w:r>
+        <w:rPr>
+          <w:rFonts w:ascii="Arial" w:hAnsi="Arial" w:cs="Arial"/>
+          <w:b/>
+          <w:bCs/>
+          <w:color w:val="2B2B2B"/>
+          <w:sz w:val="21"/>
+          <w:szCs w:val="21"/>
+          <w:shd w:val="clear" w:color="auto" w:fill="FFFFFF"/>
+        </w:rPr>
+        <w:t xml:space="preserve"> 2019.3.1 </w:t>
+      </w:r>
+      <w:proofErr w:type="spellStart"/>
+      <w:r>
+        <w:rPr>
+          <w:rFonts w:ascii="Arial" w:hAnsi="Arial" w:cs="Arial"/>
+          <w:b/>
+          <w:bCs/>
+          <w:color w:val="2B2B2B"/>
+          <w:sz w:val="21"/>
+          <w:szCs w:val="21"/>
+          <w:shd w:val="clear" w:color="auto" w:fill="FFFFFF"/>
+        </w:rPr>
+        <w:t>ultimate</w:t>
+      </w:r>
+      <w:proofErr w:type="spellEnd"/>
+    </w:p>
+    <w:p>
+      <w:pPr>
+        <w:pStyle w:val="Corpsdetexte"/>
+      </w:pPr>
+      <w:r>
+        <w:t>Pour ce qui concerne</w:t>
+      </w:r>
+      <w:r>
+        <w:t xml:space="preserve"> les tests des développements </w:t>
+      </w:r>
+      <w:proofErr w:type="spellStart"/>
+      <w:r>
+        <w:t>Angular</w:t>
+      </w:r>
+      <w:proofErr w:type="spellEnd"/>
+      <w:r>
+        <w:t>/</w:t>
+      </w:r>
+      <w:proofErr w:type="spellStart"/>
+      <w:r>
+        <w:t>TypeScript</w:t>
+      </w:r>
+      <w:proofErr w:type="spellEnd"/>
+      <w:r>
+        <w:t xml:space="preserve"> :</w:t>
+      </w:r>
+      <w:r>
+        <w:t xml:space="preserve"> </w:t>
+      </w:r>
+      <w:r>
+        <w:t xml:space="preserve">navigateur avec moteur </w:t>
+      </w:r>
+      <w:proofErr w:type="spellStart"/>
+      <w:r>
+        <w:t>chromium</w:t>
+      </w:r>
+      <w:proofErr w:type="spellEnd"/>
+      <w:r>
+        <w:t xml:space="preserve"> (</w:t>
+      </w:r>
+      <w:r>
+        <w:t>Edge</w:t>
+      </w:r>
+      <w:r>
+        <w:t xml:space="preserve"> ou chrome) avec l’extension </w:t>
+      </w:r>
+      <w:proofErr w:type="spellStart"/>
+      <w:r>
+        <w:rPr>
+          <w:rFonts w:ascii="Arial" w:hAnsi="Arial" w:cs="Arial"/>
+          <w:b/>
+          <w:bCs/>
+          <w:color w:val="2B2B2B"/>
+          <w:sz w:val="21"/>
+          <w:szCs w:val="21"/>
+          <w:shd w:val="clear" w:color="auto" w:fill="FFFFFF"/>
+        </w:rPr>
+        <w:t>JetBrains</w:t>
+      </w:r>
+      <w:proofErr w:type="spellEnd"/>
+      <w:r>
+        <w:rPr>
+          <w:rFonts w:ascii="Arial" w:hAnsi="Arial" w:cs="Arial"/>
+          <w:b/>
+          <w:bCs/>
+          <w:color w:val="2B2B2B"/>
+          <w:sz w:val="21"/>
+          <w:szCs w:val="21"/>
+          <w:shd w:val="clear" w:color="auto" w:fill="FFFFFF"/>
+        </w:rPr>
+        <w:t xml:space="preserve"> IDE Support </w:t>
+      </w:r>
+      <w:r>
+        <w:t>installée</w:t>
+      </w:r>
+      <w:r>
+        <w:rPr>
+          <w:rFonts w:ascii="Arial" w:hAnsi="Arial" w:cs="Arial"/>
+          <w:b/>
+          <w:bCs/>
+          <w:color w:val="2B2B2B"/>
+          <w:sz w:val="21"/>
+          <w:szCs w:val="21"/>
+          <w:shd w:val="clear" w:color="auto" w:fill="FFFFFF"/>
+        </w:rPr>
         <w:t>.</w:t>
       </w:r>
     </w:p>
@@ -11254,11 +12263,11 @@
       <w:pPr>
         <w:pStyle w:val="Titre2"/>
       </w:pPr>
-      <w:bookmarkStart w:id="56" w:name="_Toc28101276"/>
+      <w:bookmarkStart w:id="57" w:name="_Toc28101276"/>
       <w:r>
         <w:t>Procédure de packaging / livraison</w:t>
       </w:r>
-      <w:bookmarkEnd w:id="56"/>
+      <w:bookmarkEnd w:id="57"/>
     </w:p>
     <w:p>
       <w:pPr>
@@ -11279,20 +12288,35 @@
         <w:pStyle w:val="Corpsdetexte"/>
       </w:pPr>
       <w:r>
-        <w:t>Pour ce qui concerne les développements Angular/</w:t>
-      </w:r>
-      <w:r>
-        <w:t>TypeScript,</w:t>
+        <w:t xml:space="preserve">Pour ce qui concerne les développements </w:t>
+      </w:r>
+      <w:proofErr w:type="spellStart"/>
+      <w:r>
+        <w:t>Angular</w:t>
+      </w:r>
+      <w:proofErr w:type="spellEnd"/>
+      <w:r>
+        <w:t>/</w:t>
+      </w:r>
+      <w:proofErr w:type="spellStart"/>
+      <w:r>
+        <w:t>TypeScript</w:t>
+      </w:r>
+      <w:proofErr w:type="spellEnd"/>
+      <w:r>
+        <w:t>,</w:t>
       </w:r>
       <w:r>
         <w:t xml:space="preserve"> il s’agit d’un fichier zip contenant le répertoire /</w:t>
       </w:r>
+      <w:proofErr w:type="spellStart"/>
       <w:r>
         <w:t>webapp</w:t>
       </w:r>
       <w:r>
         <w:t>_xxx</w:t>
       </w:r>
+      <w:proofErr w:type="spellEnd"/>
       <w:r>
         <w:t xml:space="preserve"> </w:t>
       </w:r>
@@ -11323,11 +12347,11 @@
       <w:pPr>
         <w:pStyle w:val="Titre1"/>
       </w:pPr>
-      <w:bookmarkStart w:id="57" w:name="_Toc28101277"/>
+      <w:bookmarkStart w:id="58" w:name="_Toc28101277"/>
       <w:r>
         <w:t>Glossaire</w:t>
       </w:r>
-      <w:bookmarkEnd w:id="57"/>
+      <w:bookmarkEnd w:id="58"/>
     </w:p>
     <w:tbl>
       <w:tblPr>
@@ -11369,6 +12393,7 @@
                 <w:bCs/>
               </w:rPr>
             </w:pPr>
+            <w:proofErr w:type="spellStart"/>
             <w:r>
               <w:rPr>
                 <w:b/>
@@ -11376,6 +12401,7 @@
               </w:rPr>
               <w:t>Angular</w:t>
             </w:r>
+            <w:proofErr w:type="spellEnd"/>
           </w:p>
         </w:tc>
         <w:tc>
@@ -11389,8 +12415,13 @@
               <w:jc w:val="both"/>
             </w:pPr>
             <w:r>
-              <w:t>Framework de développement d’application web en typescript</w:t>
+              <w:t xml:space="preserve">Framework de développement d’application web en </w:t>
             </w:r>
+            <w:proofErr w:type="spellStart"/>
+            <w:r>
+              <w:t>typescript</w:t>
+            </w:r>
+            <w:proofErr w:type="spellEnd"/>
             <w:r>
               <w:t xml:space="preserve"> (et orienté </w:t>
             </w:r>
@@ -11474,8 +12505,21 @@
               <w:pStyle w:val="Contenudetableau"/>
               <w:jc w:val="both"/>
             </w:pPr>
+            <w:proofErr w:type="spellStart"/>
             <w:r>
-              <w:t>Create Read Update et Delete : opérations usuelles sur une base de données</w:t>
+              <w:t>Create</w:t>
+            </w:r>
+            <w:proofErr w:type="spellEnd"/>
+            <w:r>
+              <w:t xml:space="preserve"> Read Update et </w:t>
+            </w:r>
+            <w:proofErr w:type="spellStart"/>
+            <w:r>
+              <w:t>Delete</w:t>
+            </w:r>
+            <w:proofErr w:type="spellEnd"/>
+            <w:r>
+              <w:t> : opérations usuelles sur une base de données</w:t>
             </w:r>
           </w:p>
         </w:tc>
@@ -11529,8 +12573,6 @@
             <w:r>
               <w:t>qu’il utilise.</w:t>
             </w:r>
-            <w:bookmarkStart w:id="58" w:name="_GoBack"/>
-            <w:bookmarkEnd w:id="58"/>
           </w:p>
         </w:tc>
       </w:tr>
@@ -11710,6 +12752,7 @@
             </w:rPr>
             <w:t xml:space="preserve">+33 123 456 789&gt; – </w:t>
           </w:r>
+          <w:proofErr w:type="spellStart"/>
           <w:r>
             <w:rPr>
               <w:rFonts w:asciiTheme="majorHAnsi" w:hAnsiTheme="majorHAnsi"/>
@@ -11737,6 +12780,7 @@
             </w:rPr>
             <w:t>e.f</w:t>
           </w:r>
+          <w:proofErr w:type="spellEnd"/>
         </w:p>
       </w:tc>
     </w:tr>
@@ -15395,6 +16439,7 @@
   <w:style w:type="character" w:default="1" w:styleId="Policepardfaut">
     <w:name w:val="Default Paragraph Font"/>
     <w:uiPriority w:val="1"/>
+    <w:semiHidden/>
     <w:unhideWhenUsed/>
   </w:style>
   <w:style w:type="table" w:default="1" w:styleId="TableauNormal">
@@ -16235,7 +17280,7 @@
 </file>
 
 <file path=customXml/itemProps1.xml><?xml version="1.0" encoding="utf-8"?>
-<ds:datastoreItem xmlns:ds="http://schemas.openxmlformats.org/officeDocument/2006/customXml" ds:itemID="{234B42A9-F5A8-4886-AF58-2739246702B1}">
+<ds:datastoreItem xmlns:ds="http://schemas.openxmlformats.org/officeDocument/2006/customXml" ds:itemID="{3AA2400B-456E-4D14-9841-F5A8D939F8AF}">
   <ds:schemaRefs>
     <ds:schemaRef ds:uri="http://schemas.openxmlformats.org/officeDocument/2006/bibliography"/>
   </ds:schemaRefs>

</xml_diff>